<commit_message>
AI4SMM call2 flagship proposals
</commit_message>
<xml_diff>
--- a/_site/pages/files/AI4SMM_flagship_proposal_template.docx
+++ b/_site/pages/files/AI4SMM_flagship_proposal_template.docx
@@ -1,910 +1,75 @@
 
 <file path=word/document.xml><?xml version="1.0" encoding="utf-8"?>
-<w:document xmlns:wpc="http://schemas.microsoft.com/office/word/2010/wordprocessingCanvas" xmlns:cx="http://schemas.microsoft.com/office/drawing/2014/chartex" xmlns:cx1="http://schemas.microsoft.com/office/drawing/2015/9/8/chartex" xmlns:cx2="http://schemas.microsoft.com/office/drawing/2015/10/21/chartex" xmlns:cx3="http://schemas.microsoft.com/office/drawing/2016/5/9/chartex" xmlns:cx4="http://schemas.microsoft.com/office/drawing/2016/5/10/chartex" xmlns:cx5="http://schemas.microsoft.com/office/drawing/2016/5/11/chartex" xmlns:cx6="http://schemas.microsoft.com/office/drawing/2016/5/12/chartex" xmlns:cx7="http://schemas.microsoft.com/office/drawing/2016/5/13/chartex" xmlns:cx8="http://schemas.microsoft.com/office/drawing/2016/5/14/chartex" xmlns:mc="http://schemas.openxmlformats.org/markup-compatibility/2006" xmlns:aink="http://schemas.microsoft.com/office/drawing/2016/ink" xmlns:am3d="http://schemas.microsoft.com/office/drawing/2017/model3d" xmlns:o="urn:schemas-microsoft-com:office:office" xmlns:oel="http://schemas.microsoft.com/office/2019/extlst" xmlns:r="http://schemas.openxmlformats.org/officeDocument/2006/relationships" xmlns:m="http://schemas.openxmlformats.org/officeDocument/2006/math" xmlns:v="urn:schemas-microsoft-com:vml" xmlns:wp14="http://schemas.microsoft.com/office/word/2010/wordprocessingDrawing" xmlns:wp="http://schemas.openxmlformats.org/drawingml/2006/wordprocessingDrawing" xmlns:w10="urn:schemas-microsoft-com:office:word" xmlns:w="http://schemas.openxmlformats.org/wordprocessingml/2006/main" xmlns:w14="http://schemas.microsoft.com/office/word/2010/wordml" xmlns:w15="http://schemas.microsoft.com/office/word/2012/wordml" xmlns:w16cex="http://schemas.microsoft.com/office/word/2018/wordml/cex" xmlns:w16cid="http://schemas.microsoft.com/office/word/2016/wordml/cid" xmlns:w16="http://schemas.microsoft.com/office/word/2018/wordml" xmlns:w16du="http://schemas.microsoft.com/office/word/2023/wordml/word16du" xmlns:w16sdtdh="http://schemas.microsoft.com/office/word/2020/wordml/sdtdatahash" xmlns:w16se="http://schemas.microsoft.com/office/word/2015/wordml/symex" xmlns:wpg="http://schemas.microsoft.com/office/word/2010/wordprocessingGroup" xmlns:wpi="http://schemas.microsoft.com/office/word/2010/wordprocessingInk" xmlns:wne="http://schemas.microsoft.com/office/word/2006/wordml" xmlns:wps="http://schemas.microsoft.com/office/word/2010/wordprocessingShape" mc:Ignorable="w14 w15 w16se w16cid w16 w16cex w16sdtdh w16du wp14">
+<w:document xmlns:wpc="http://schemas.microsoft.com/office/word/2010/wordprocessingCanvas" xmlns:cx="http://schemas.microsoft.com/office/drawing/2014/chartex" xmlns:cx1="http://schemas.microsoft.com/office/drawing/2015/9/8/chartex" xmlns:cx2="http://schemas.microsoft.com/office/drawing/2015/10/21/chartex" xmlns:cx3="http://schemas.microsoft.com/office/drawing/2016/5/9/chartex" xmlns:cx4="http://schemas.microsoft.com/office/drawing/2016/5/10/chartex" xmlns:cx5="http://schemas.microsoft.com/office/drawing/2016/5/11/chartex" xmlns:cx6="http://schemas.microsoft.com/office/drawing/2016/5/12/chartex" xmlns:cx7="http://schemas.microsoft.com/office/drawing/2016/5/13/chartex" xmlns:cx8="http://schemas.microsoft.com/office/drawing/2016/5/14/chartex" xmlns:mc="http://schemas.openxmlformats.org/markup-compatibility/2006" xmlns:aink="http://schemas.microsoft.com/office/drawing/2016/ink" xmlns:am3d="http://schemas.microsoft.com/office/drawing/2017/model3d" xmlns:o="urn:schemas-microsoft-com:office:office" xmlns:oel="http://schemas.microsoft.com/office/2019/extlst" xmlns:r="http://schemas.openxmlformats.org/officeDocument/2006/relationships" xmlns:m="http://schemas.openxmlformats.org/officeDocument/2006/math" xmlns:v="urn:schemas-microsoft-com:vml" xmlns:wp14="http://schemas.microsoft.com/office/word/2010/wordprocessingDrawing" xmlns:wp="http://schemas.openxmlformats.org/drawingml/2006/wordprocessingDrawing" xmlns:w10="urn:schemas-microsoft-com:office:word" xmlns:w="http://schemas.openxmlformats.org/wordprocessingml/2006/main" xmlns:w14="http://schemas.microsoft.com/office/word/2010/wordml" xmlns:w15="http://schemas.microsoft.com/office/word/2012/wordml" xmlns:w16cex="http://schemas.microsoft.com/office/word/2018/wordml/cex" xmlns:w16cid="http://schemas.microsoft.com/office/word/2016/wordml/cid" xmlns:w16="http://schemas.microsoft.com/office/word/2018/wordml" xmlns:w16sdtdh="http://schemas.microsoft.com/office/word/2020/wordml/sdtdatahash" xmlns:w16se="http://schemas.microsoft.com/office/word/2015/wordml/symex" xmlns:wpg="http://schemas.microsoft.com/office/word/2010/wordprocessingGroup" xmlns:wpi="http://schemas.microsoft.com/office/word/2010/wordprocessingInk" xmlns:wne="http://schemas.microsoft.com/office/word/2006/wordml" xmlns:wps="http://schemas.microsoft.com/office/word/2010/wordprocessingShape" mc:Ignorable="w14 w15 w16se w16cid w16 w16cex w16sdtdh wp14">
   <w:body>
     <w:p>
       <w:pPr>
         <w:rPr>
+          <w:rFonts w:ascii="Times New Roman" w:hAnsi="Times New Roman" w:cs="Times New Roman"/>
           <w:b/>
           <w:bCs/>
-        </w:rPr>
-      </w:pPr>
-      <w:r>
-        <w:rPr>
-          <w:noProof/>
-        </w:rPr>
-        <w:drawing>
-          <wp:inline distT="0" distB="0" distL="0" distR="0" wp14:anchorId="7D0E7450" wp14:editId="3D7D133F">
-            <wp:extent cx="5731510" cy="854075"/>
-            <wp:effectExtent l="0" t="0" r="2540" b="3175"/>
-            <wp:docPr id="1" name="Afbeelding 1" descr="Afbeelding met groen, licht, laser&#10;&#10;Automatisch gegenereerde beschrijving"/>
-            <wp:cNvGraphicFramePr>
-              <a:graphicFrameLocks xmlns:a="http://schemas.openxmlformats.org/drawingml/2006/main" noChangeAspect="1"/>
-            </wp:cNvGraphicFramePr>
-            <a:graphic xmlns:a="http://schemas.openxmlformats.org/drawingml/2006/main">
-              <a:graphicData uri="http://schemas.openxmlformats.org/drawingml/2006/picture">
-                <pic:pic xmlns:pic="http://schemas.openxmlformats.org/drawingml/2006/picture">
-                  <pic:nvPicPr>
-                    <pic:cNvPr id="0" name="Afbeelding 1"/>
-                    <pic:cNvPicPr/>
-                  </pic:nvPicPr>
-                  <pic:blipFill>
-                    <a:blip r:embed="rId8" cstate="print">
-                      <a:extLst>
-                        <a:ext uri="{28A0092B-C50C-407E-A947-70E740481C1C}">
-                          <a14:useLocalDpi xmlns:a14="http://schemas.microsoft.com/office/drawing/2010/main" val="0"/>
-                        </a:ext>
-                      </a:extLst>
-                    </a:blip>
-                    <a:stretch>
-                      <a:fillRect/>
-                    </a:stretch>
-                  </pic:blipFill>
-                  <pic:spPr>
-                    <a:xfrm>
-                      <a:off x="0" y="0"/>
-                      <a:ext cx="5731510" cy="854075"/>
-                    </a:xfrm>
-                    <a:prstGeom prst="rect">
-                      <a:avLst/>
-                    </a:prstGeom>
-                  </pic:spPr>
-                </pic:pic>
-              </a:graphicData>
-            </a:graphic>
-          </wp:inline>
-        </w:drawing>
+          <w:color w:val="0070C0"/>
+        </w:rPr>
+      </w:pPr>
+      <w:r>
+        <w:rPr>
+          <w:rFonts w:ascii="Times New Roman" w:hAnsi="Times New Roman" w:cs="Times New Roman"/>
+          <w:b/>
+          <w:bCs/>
+          <w:color w:val="0070C0"/>
+        </w:rPr>
+        <w:t xml:space="preserve">Template for </w:t>
+      </w:r>
+      <w:r>
+        <w:rPr>
+          <w:rFonts w:ascii="Times New Roman" w:hAnsi="Times New Roman" w:cs="Times New Roman"/>
+          <w:b/>
+          <w:bCs/>
+          <w:color w:val="0070C0"/>
+        </w:rPr>
+        <w:t xml:space="preserve">Flagship project </w:t>
+      </w:r>
+      <w:r>
+        <w:rPr>
+          <w:rFonts w:ascii="Times New Roman" w:hAnsi="Times New Roman" w:cs="Times New Roman"/>
+          <w:b/>
+          <w:bCs/>
+          <w:color w:val="0070C0"/>
+        </w:rPr>
+        <w:t xml:space="preserve">proposals for the AI4SMM </w:t>
+      </w:r>
+      <w:r>
+        <w:rPr>
+          <w:rFonts w:ascii="Times New Roman" w:hAnsi="Times New Roman" w:cs="Times New Roman"/>
+          <w:b/>
+          <w:bCs/>
+          <w:color w:val="0070C0"/>
+        </w:rPr>
+        <w:t>RPA</w:t>
+      </w:r>
+      <w:r>
+        <w:rPr>
+          <w:rFonts w:ascii="Times New Roman" w:hAnsi="Times New Roman" w:cs="Times New Roman"/>
+          <w:b/>
+          <w:bCs/>
+          <w:color w:val="0070C0"/>
+        </w:rPr>
+        <w:t>.</w:t>
       </w:r>
     </w:p>
     <w:p>
       <w:pPr>
-        <w:jc w:val="center"/>
-        <w:rPr>
-          <w:b/>
-          <w:bCs/>
-          <w:sz w:val="32"/>
-          <w:szCs w:val="32"/>
-        </w:rPr>
-      </w:pPr>
-      <w:r>
-        <w:rPr>
-          <w:b/>
-          <w:bCs/>
-          <w:sz w:val="32"/>
-          <w:szCs w:val="32"/>
-        </w:rPr>
-        <w:t>Artificial Intelligence for Sustainable Molecules and Materials</w:t>
-      </w:r>
+        <w:rPr>
+          <w:rFonts w:ascii="Times New Roman" w:hAnsi="Times New Roman" w:cs="Times New Roman"/>
+          <w:color w:val="0070C0"/>
+          <w:sz w:val="22"/>
+          <w:szCs w:val="22"/>
+        </w:rPr>
+      </w:pPr>
     </w:p>
     <w:p>
       <w:pPr>
-        <w:jc w:val="center"/>
-        <w:rPr>
-          <w:b/>
-          <w:bCs/>
-          <w:sz w:val="32"/>
-          <w:szCs w:val="32"/>
-        </w:rPr>
-      </w:pPr>
-      <w:r>
-        <w:rPr>
-          <w:b/>
-          <w:bCs/>
-          <w:sz w:val="32"/>
-          <w:szCs w:val="32"/>
-        </w:rPr>
-        <w:t>Inv</w:t>
-      </w:r>
-      <w:r>
-        <w:rPr>
-          <w:b/>
-          <w:bCs/>
-          <w:sz w:val="32"/>
-          <w:szCs w:val="32"/>
-        </w:rPr>
-        <w:t xml:space="preserve">itation for </w:t>
-      </w:r>
-      <w:r>
-        <w:rPr>
-          <w:b/>
-          <w:bCs/>
-          <w:sz w:val="32"/>
-          <w:szCs w:val="32"/>
-        </w:rPr>
-        <w:t>flagship project</w:t>
-      </w:r>
-      <w:del w:id="0" w:author="Marcel Bartels" w:date="2024-10-04T13:55:00Z" w16du:dateUtc="2024-10-04T11:55:00Z">
-        <w:r>
-          <w:rPr>
-            <w:b/>
-            <w:bCs/>
-            <w:sz w:val="32"/>
-            <w:szCs w:val="32"/>
-          </w:rPr>
-          <w:delText>s</w:delText>
-        </w:r>
-      </w:del>
-      <w:r>
-        <w:rPr>
-          <w:b/>
-          <w:bCs/>
-          <w:sz w:val="32"/>
-          <w:szCs w:val="32"/>
-        </w:rPr>
-        <w:t xml:space="preserve"> proposals</w:t>
-      </w:r>
-    </w:p>
-    <w:p>
-      <w:pPr>
-        <w:rPr>
-          <w:b/>
-          <w:bCs/>
-        </w:rPr>
-      </w:pPr>
-    </w:p>
-    <w:p>
-      <w:pPr>
-        <w:rPr>
-          <w:b/>
-          <w:bCs/>
-        </w:rPr>
-      </w:pPr>
-      <w:r>
-        <w:rPr>
-          <w:b/>
-          <w:bCs/>
-        </w:rPr>
-        <w:t xml:space="preserve">Text is also available </w:t>
-      </w:r>
-      <w:r>
-        <w:rPr>
-          <w:b/>
-          <w:bCs/>
-        </w:rPr>
-        <w:t xml:space="preserve">on: </w:t>
-      </w:r>
-      <w:ins w:id="1" w:author="Marcel Bartels" w:date="2024-10-04T13:55:00Z" w16du:dateUtc="2024-10-04T11:55:00Z">
-        <w:r>
-          <w:rPr>
-            <w:b/>
-            <w:bCs/>
-          </w:rPr>
-          <w:fldChar w:fldCharType="begin"/>
-        </w:r>
-        <w:r>
-          <w:rPr>
-            <w:b/>
-            <w:bCs/>
-          </w:rPr>
-          <w:instrText>HYPERLINK "</w:instrText>
-        </w:r>
-      </w:ins>
-      <w:r>
-        <w:rPr>
-          <w:b/>
-          <w:bCs/>
-          <w:rPrChange w:id="2" w:author="Marcel Bartels" w:date="2024-10-04T13:55:00Z" w16du:dateUtc="2024-10-04T11:55:00Z">
-            <w:rPr>
-              <w:rStyle w:val="Hyperlink"/>
-              <w:b/>
-              <w:bCs/>
-            </w:rPr>
-          </w:rPrChange>
-        </w:rPr>
-        <w:instrText>https://ai4science-amsterdam.github.io/ai4smm_call2/</w:instrText>
-      </w:r>
-      <w:ins w:id="3" w:author="Marcel Bartels" w:date="2024-10-04T13:55:00Z" w16du:dateUtc="2024-10-04T11:55:00Z">
-        <w:r>
-          <w:rPr>
-            <w:b/>
-            <w:bCs/>
-          </w:rPr>
-          <w:instrText>"</w:instrText>
-        </w:r>
-        <w:r>
-          <w:rPr>
-            <w:b/>
-            <w:bCs/>
-          </w:rPr>
-          <w:fldChar w:fldCharType="separate"/>
-        </w:r>
-      </w:ins>
-      <w:r>
-        <w:rPr>
-          <w:rStyle w:val="Hyperlink"/>
-          <w:b/>
-          <w:bCs/>
-        </w:rPr>
-        <w:t>https://ai4science-amsterdam.github.io/ai4smm_call2/</w:t>
-      </w:r>
-      <w:ins w:id="4" w:author="Marcel Bartels" w:date="2024-10-04T13:55:00Z" w16du:dateUtc="2024-10-04T11:55:00Z">
-        <w:r>
-          <w:rPr>
-            <w:b/>
-            <w:bCs/>
-          </w:rPr>
-          <w:fldChar w:fldCharType="end"/>
-        </w:r>
-      </w:ins>
-    </w:p>
-    <w:p/>
-    <w:p>
-      <w:r>
-        <w:t>Previously, t</w:t>
-      </w:r>
-      <w:r>
-        <w:t xml:space="preserve">he FNWI Research </w:t>
-      </w:r>
-      <w:r>
-        <w:t xml:space="preserve">Focus </w:t>
-      </w:r>
-      <w:r>
-        <w:t>Area "Artificial Intelligence for Sustainable Molecules and Materials" (</w:t>
-      </w:r>
-      <w:r>
-        <w:t>AI4SMM</w:t>
-      </w:r>
-      <w:r>
-        <w:t xml:space="preserve">) </w:t>
-      </w:r>
-      <w:r>
-        <w:t xml:space="preserve">has </w:t>
-      </w:r>
-      <w:r>
-        <w:t>granted four kick-off projects that started in the past year</w:t>
-      </w:r>
-      <w:r>
-        <w:t xml:space="preserve"> as collaborations within different institutes within FNWI. </w:t>
-      </w:r>
-      <w:r>
-        <w:t>The</w:t>
-      </w:r>
-      <w:r>
-        <w:t xml:space="preserve"> AI4SMM</w:t>
-      </w:r>
-      <w:r>
-        <w:t xml:space="preserve"> board </w:t>
-      </w:r>
-      <w:r>
-        <w:t xml:space="preserve">has </w:t>
-      </w:r>
-      <w:r>
-        <w:t xml:space="preserve">allocated </w:t>
-      </w:r>
-      <w:r>
-        <w:t>the remaini</w:t>
-      </w:r>
-      <w:r>
-        <w:t>ng budget of k€ 1,190 for a single flagship project</w:t>
-      </w:r>
-      <w:r>
-        <w:t>, to start early 2025</w:t>
-      </w:r>
-      <w:r>
-        <w:t xml:space="preserve">. </w:t>
-      </w:r>
-    </w:p>
-    <w:p/>
-    <w:p>
-      <w:r>
-        <w:t xml:space="preserve">Currently there are two initiatives </w:t>
-      </w:r>
-      <w:r>
-        <w:t xml:space="preserve">known by the board that </w:t>
-      </w:r>
-      <w:r>
-        <w:t xml:space="preserve">may </w:t>
-      </w:r>
-      <w:r>
-        <w:t xml:space="preserve">qualify for </w:t>
-      </w:r>
-      <w:r>
-        <w:t xml:space="preserve">funding as </w:t>
-      </w:r>
-      <w:r>
-        <w:t xml:space="preserve">such </w:t>
-      </w:r>
-      <w:r>
-        <w:t xml:space="preserve">a </w:t>
-      </w:r>
-      <w:r>
-        <w:t xml:space="preserve">flagship project. </w:t>
-      </w:r>
-      <w:r>
-        <w:t>End</w:t>
-      </w:r>
-      <w:r>
-        <w:t xml:space="preserve"> </w:t>
-      </w:r>
-      <w:r>
-        <w:t xml:space="preserve">November the board will decide </w:t>
-      </w:r>
-      <w:r>
-        <w:t xml:space="preserve">to </w:t>
-      </w:r>
-      <w:r>
-        <w:t xml:space="preserve">which initiative </w:t>
-      </w:r>
-      <w:r>
-        <w:t xml:space="preserve">the </w:t>
-      </w:r>
-      <w:r>
-        <w:t>funds</w:t>
-      </w:r>
-      <w:r>
-        <w:t xml:space="preserve"> will be granted. </w:t>
-      </w:r>
-      <w:r>
-        <w:t xml:space="preserve">Since the board </w:t>
-      </w:r>
-      <w:r>
-        <w:t>aims to select from a comprehensive list of eligible initiatives</w:t>
-      </w:r>
-      <w:r>
-        <w:t xml:space="preserve">, all scientific staff at FNWI is invited to submit </w:t>
-      </w:r>
-      <w:r>
-        <w:t xml:space="preserve">a proposal for a flagship project. </w:t>
-      </w:r>
-      <w:r>
-        <w:t xml:space="preserve">The time line </w:t>
-      </w:r>
-      <w:r>
-        <w:t xml:space="preserve">is short, so </w:t>
-      </w:r>
-      <w:r>
-        <w:t xml:space="preserve">only consortia </w:t>
-      </w:r>
-      <w:r>
-        <w:t xml:space="preserve">with </w:t>
-      </w:r>
-      <w:r>
-        <w:t xml:space="preserve">already </w:t>
-      </w:r>
-      <w:r>
-        <w:t>solid commitment</w:t>
-      </w:r>
-      <w:r>
-        <w:t>s</w:t>
-      </w:r>
-      <w:r>
-        <w:t xml:space="preserve"> </w:t>
-      </w:r>
-      <w:r>
-        <w:t xml:space="preserve">who can make a head start </w:t>
-      </w:r>
-      <w:r>
-        <w:t>are invited</w:t>
-      </w:r>
-      <w:r>
-        <w:t xml:space="preserve"> to submit</w:t>
-      </w:r>
-      <w:r>
-        <w:t xml:space="preserve">. </w:t>
-      </w:r>
-    </w:p>
-    <w:p/>
-    <w:p>
-      <w:pPr>
-        <w:rPr>
-          <w:b/>
-          <w:bCs/>
-        </w:rPr>
-      </w:pPr>
-      <w:r>
-        <w:rPr>
-          <w:b/>
-          <w:bCs/>
-        </w:rPr>
-        <w:t>Conditions</w:t>
-      </w:r>
-    </w:p>
-    <w:p>
-      <w:pPr>
-        <w:pStyle w:val="Lijstalinea"/>
-        <w:numPr>
-          <w:ilvl w:val="0"/>
-          <w:numId w:val="5"/>
-        </w:numPr>
-      </w:pPr>
-      <w:r>
-        <w:t>A</w:t>
-      </w:r>
-      <w:r>
-        <w:t xml:space="preserve"> proposal </w:t>
-      </w:r>
-      <w:r>
-        <w:t xml:space="preserve">must involve at least two </w:t>
-      </w:r>
-      <w:r>
-        <w:t xml:space="preserve">applicants </w:t>
-      </w:r>
-      <w:r>
-        <w:t xml:space="preserve">from </w:t>
-      </w:r>
-      <w:r>
-        <w:t>different FNWI</w:t>
-      </w:r>
-      <w:r>
-        <w:t xml:space="preserve"> institutes</w:t>
-      </w:r>
-      <w:r>
-        <w:t>.</w:t>
-      </w:r>
-    </w:p>
-    <w:p>
-      <w:pPr>
-        <w:pStyle w:val="Lijstalinea"/>
-        <w:numPr>
-          <w:ilvl w:val="0"/>
-          <w:numId w:val="5"/>
-        </w:numPr>
-      </w:pPr>
-      <w:r>
-        <w:t>Each (co-)applicant can only contribute to</w:t>
-      </w:r>
-      <w:r>
-        <w:t xml:space="preserve"> a single consortium application</w:t>
-      </w:r>
-      <w:r>
-        <w:t>.</w:t>
-      </w:r>
-    </w:p>
-    <w:p>
-      <w:pPr>
-        <w:pStyle w:val="Lijstalinea"/>
-        <w:numPr>
-          <w:ilvl w:val="0"/>
-          <w:numId w:val="5"/>
-        </w:numPr>
-      </w:pPr>
-      <w:r>
-        <w:t>F</w:t>
-      </w:r>
-      <w:r>
-        <w:t xml:space="preserve">unds for </w:t>
-      </w:r>
-      <w:r>
-        <w:t xml:space="preserve">PhD and/or </w:t>
-      </w:r>
-      <w:r>
-        <w:t>postdoc position</w:t>
-      </w:r>
-      <w:r>
-        <w:t>s</w:t>
-      </w:r>
-      <w:r>
-        <w:t xml:space="preserve"> and other costs can be requested. </w:t>
-      </w:r>
-      <w:r>
-        <w:t>A proposal should contain the complete budget</w:t>
-      </w:r>
-    </w:p>
-    <w:p>
-      <w:pPr>
-        <w:pStyle w:val="Lijstalinea"/>
-        <w:numPr>
-          <w:ilvl w:val="0"/>
-          <w:numId w:val="5"/>
-        </w:numPr>
-      </w:pPr>
-      <w:r>
-        <w:t>Substantial</w:t>
-      </w:r>
-      <w:r>
-        <w:t xml:space="preserve"> </w:t>
-      </w:r>
-      <w:ins w:id="5" w:author="Marcel Bartels" w:date="2024-10-04T13:40:00Z" w16du:dateUtc="2024-10-04T11:40:00Z">
-        <w:r>
-          <w:t>(</w:t>
-        </w:r>
-        <w:r>
-          <w:rPr>
-            <w:rFonts w:cstheme="minorHAnsi"/>
-          </w:rPr>
-          <w:t>≥</w:t>
-        </w:r>
-        <w:r>
-          <w:t xml:space="preserve"> </w:t>
-        </w:r>
-        <w:r>
-          <w:t>25%)</w:t>
-        </w:r>
-        <w:r>
-          <w:t xml:space="preserve"> </w:t>
-        </w:r>
-      </w:ins>
-      <w:r>
-        <w:t>c</w:t>
-      </w:r>
-      <w:r>
-        <w:t>o</w:t>
-      </w:r>
-      <w:r>
-        <w:t>-</w:t>
-      </w:r>
-      <w:r>
-        <w:t>funding</w:t>
-      </w:r>
-      <w:r>
-        <w:t xml:space="preserve"> </w:t>
-      </w:r>
-      <w:ins w:id="6" w:author="Marcel Bartels" w:date="2024-10-04T13:50:00Z" w16du:dateUtc="2024-10-04T11:50:00Z">
-        <w:r>
-          <w:t xml:space="preserve">(in cash or in kind) </w:t>
-        </w:r>
-      </w:ins>
-      <w:r>
-        <w:t xml:space="preserve">of external partner(s) </w:t>
-      </w:r>
-      <w:r>
-        <w:t xml:space="preserve">is </w:t>
-      </w:r>
-      <w:r>
-        <w:t>a prerequisite</w:t>
-      </w:r>
-      <w:r>
-        <w:t>.</w:t>
-      </w:r>
-    </w:p>
-    <w:p>
-      <w:pPr>
-        <w:pStyle w:val="Lijstalinea"/>
-        <w:numPr>
-          <w:ilvl w:val="0"/>
-          <w:numId w:val="5"/>
-        </w:numPr>
-      </w:pPr>
-      <w:r>
-        <w:t>Personnel positions granted in this call should be filled ultimately 1 July 202</w:t>
-      </w:r>
-      <w:r>
-        <w:t>5</w:t>
-      </w:r>
-      <w:r>
-        <w:t>.</w:t>
-      </w:r>
-    </w:p>
-    <w:p>
-      <w:pPr>
-        <w:pStyle w:val="Lijstalinea"/>
-        <w:numPr>
-          <w:ilvl w:val="0"/>
-          <w:numId w:val="5"/>
-        </w:numPr>
-      </w:pPr>
-      <w:r>
-        <w:t xml:space="preserve">Maximum one </w:t>
-      </w:r>
-      <w:r>
-        <w:t>flagship project</w:t>
-      </w:r>
-      <w:r>
-        <w:t xml:space="preserve"> will be funded.</w:t>
-      </w:r>
-    </w:p>
-    <w:p>
-      <w:pPr>
-        <w:pStyle w:val="Lijstalinea"/>
-        <w:numPr>
-          <w:ilvl w:val="0"/>
-          <w:numId w:val="5"/>
-        </w:numPr>
-      </w:pPr>
-      <w:r>
-        <w:t xml:space="preserve">At least one member of the consortium has to participate to the introduction session at </w:t>
-      </w:r>
-      <w:del w:id="7" w:author="Marcel Bartels" w:date="2024-10-04T13:50:00Z" w16du:dateUtc="2024-10-04T11:50:00Z">
-        <w:r>
-          <w:delText xml:space="preserve">** </w:delText>
-        </w:r>
-      </w:del>
-      <w:ins w:id="8" w:author="Marcel Bartels" w:date="2024-10-04T13:50:00Z" w16du:dateUtc="2024-10-04T11:50:00Z">
-        <w:r>
-          <w:t>21</w:t>
-        </w:r>
-        <w:r>
-          <w:t xml:space="preserve"> </w:t>
-        </w:r>
-      </w:ins>
-      <w:r>
-        <w:t>October.</w:t>
-      </w:r>
-    </w:p>
-    <w:p>
-      <w:pPr>
-        <w:pStyle w:val="Lijstalinea"/>
-        <w:numPr>
-          <w:ilvl w:val="0"/>
-          <w:numId w:val="5"/>
-        </w:numPr>
-      </w:pPr>
-      <w:r>
-        <w:t>The proposed project will be assessed on how it aims to contribute to the AI4SMM mission:</w:t>
-      </w:r>
-    </w:p>
-    <w:p>
-      <w:pPr>
-        <w:pStyle w:val="Lijstalinea"/>
-        <w:numPr>
-          <w:ilvl w:val="1"/>
-          <w:numId w:val="5"/>
-        </w:numPr>
-      </w:pPr>
-      <w:r>
-        <w:t>Sustainability</w:t>
-      </w:r>
-    </w:p>
-    <w:p>
-      <w:pPr>
-        <w:pStyle w:val="Lijstalinea"/>
-        <w:numPr>
-          <w:ilvl w:val="1"/>
-          <w:numId w:val="5"/>
-        </w:numPr>
-      </w:pPr>
-      <w:r>
-        <w:t>Molecules/Materials</w:t>
-      </w:r>
-    </w:p>
-    <w:p>
-      <w:pPr>
-        <w:pStyle w:val="Lijstalinea"/>
-        <w:numPr>
-          <w:ilvl w:val="1"/>
-          <w:numId w:val="5"/>
-        </w:numPr>
-      </w:pPr>
-      <w:r>
-        <w:t>Artificial Intelligence</w:t>
-      </w:r>
-    </w:p>
-    <w:p>
-      <w:pPr>
-        <w:pStyle w:val="Lijstalinea"/>
-        <w:numPr>
-          <w:ilvl w:val="1"/>
-          <w:numId w:val="5"/>
-        </w:numPr>
-      </w:pPr>
-      <w:r>
-        <w:t>Active involvement of non-academic partners</w:t>
-      </w:r>
-    </w:p>
-    <w:p/>
-    <w:p>
-      <w:pPr>
-        <w:rPr>
-          <w:b/>
-          <w:bCs/>
-        </w:rPr>
-      </w:pPr>
-      <w:r>
-        <w:rPr>
-          <w:b/>
-          <w:bCs/>
-        </w:rPr>
-        <w:t>Time line and procedure</w:t>
-      </w:r>
-    </w:p>
-    <w:p>
-      <w:pPr>
-        <w:ind w:right="-613"/>
-      </w:pPr>
-      <w:del w:id="9" w:author="Marcel Bartels" w:date="2024-10-04T13:50:00Z" w16du:dateUtc="2024-10-04T11:50:00Z">
-        <w:r>
-          <w:delText xml:space="preserve">* </w:delText>
-        </w:r>
-      </w:del>
-      <w:ins w:id="10" w:author="Marcel Bartels" w:date="2024-10-04T13:50:00Z" w16du:dateUtc="2024-10-04T11:50:00Z">
-        <w:r>
-          <w:t>21</w:t>
-        </w:r>
-        <w:r>
-          <w:t xml:space="preserve"> </w:t>
-        </w:r>
-      </w:ins>
-      <w:r>
-        <w:t>October</w:t>
-      </w:r>
-      <w:r>
-        <w:t xml:space="preserve"> 202</w:t>
-      </w:r>
-      <w:r>
-        <w:t>4</w:t>
-      </w:r>
-      <w:r>
-        <w:tab/>
-      </w:r>
-      <w:r>
-        <w:t>Introduction and Q&amp;A session. Time 16.00 hr, room D1.</w:t>
-      </w:r>
-      <w:r>
-        <w:t>***</w:t>
-      </w:r>
-      <w:r>
-        <w:t>/</w:t>
-      </w:r>
-      <w:ins w:id="11" w:author="Marcel Bartels" w:date="2024-10-04T13:58:00Z" w16du:dateUtc="2024-10-04T11:58:00Z">
-        <w:r>
-          <w:fldChar w:fldCharType="begin"/>
-        </w:r>
-        <w:r>
-          <w:instrText>HYPERLINK "https://teams.microsoft.com/l/meetup-join/19%3ameeting_NGFjYzBkYTMtOGVkMS00ODQ2LWExZGMtODYxYjI4NGZhZDJk%40thread.v2/0?context=%7b%22Tid%22%3a%22a0f1cacd-618c-4403-b945-76fb3d6874e5%22%2c%22Oid%22%3a%223d1581a4-dc1a-4503-890a-045c627fe245%22%7d"</w:instrText>
-        </w:r>
-        <w:r>
-          <w:fldChar w:fldCharType="separate"/>
-        </w:r>
-        <w:r>
-          <w:rPr>
-            <w:rStyle w:val="Hyperlink"/>
-          </w:rPr>
-          <w:t>TEAMS</w:t>
-        </w:r>
-        <w:r>
-          <w:fldChar w:fldCharType="end"/>
-        </w:r>
-      </w:ins>
-    </w:p>
-    <w:p>
-      <w:r>
-        <w:t>1</w:t>
-      </w:r>
-      <w:ins w:id="12" w:author="Marcel Bartels" w:date="2024-10-04T13:51:00Z" w16du:dateUtc="2024-10-04T11:51:00Z">
-        <w:r>
-          <w:t>9</w:t>
-        </w:r>
-      </w:ins>
-      <w:del w:id="13" w:author="Marcel Bartels" w:date="2024-10-04T13:51:00Z" w16du:dateUtc="2024-10-04T11:51:00Z">
-        <w:r>
-          <w:delText>2</w:delText>
-        </w:r>
-      </w:del>
-      <w:r>
-        <w:t xml:space="preserve"> </w:t>
-      </w:r>
-      <w:r>
-        <w:t>November</w:t>
-      </w:r>
-      <w:r>
-        <w:t xml:space="preserve"> 202</w:t>
-      </w:r>
-      <w:r>
-        <w:t>4</w:t>
-      </w:r>
-      <w:r>
-        <w:tab/>
-        <w:t>Deadline proposals</w:t>
-      </w:r>
-    </w:p>
-    <w:p>
-      <w:del w:id="14" w:author="Marcel Bartels" w:date="2024-10-04T13:51:00Z" w16du:dateUtc="2024-10-04T11:51:00Z">
-        <w:r>
-          <w:delText>29</w:delText>
-        </w:r>
-      </w:del>
-      <w:ins w:id="15" w:author="Marcel Bartels" w:date="2024-10-04T13:52:00Z" w16du:dateUtc="2024-10-04T11:52:00Z">
-        <w:r>
-          <w:t>6</w:t>
-        </w:r>
-      </w:ins>
-      <w:r>
-        <w:t xml:space="preserve"> </w:t>
-      </w:r>
-      <w:ins w:id="16" w:author="Marcel Bartels" w:date="2024-10-04T13:52:00Z" w16du:dateUtc="2024-10-04T11:52:00Z">
-        <w:r>
-          <w:t>Dec</w:t>
-        </w:r>
-      </w:ins>
-      <w:del w:id="17" w:author="Marcel Bartels" w:date="2024-10-04T13:52:00Z" w16du:dateUtc="2024-10-04T11:52:00Z">
-        <w:r>
-          <w:delText>Nov</w:delText>
-        </w:r>
-      </w:del>
-      <w:r>
-        <w:t>ember</w:t>
-      </w:r>
-      <w:r>
-        <w:t xml:space="preserve"> 202</w:t>
-      </w:r>
-      <w:r>
-        <w:t>4</w:t>
-      </w:r>
-      <w:r>
-        <w:tab/>
-      </w:r>
-      <w:r>
-        <w:t xml:space="preserve">Decision by AI4SMM board on granting </w:t>
-      </w:r>
-    </w:p>
-    <w:p>
-      <w:pPr>
-        <w:rPr>
-          <w:rFonts w:ascii="Times New Roman" w:hAnsi="Times New Roman" w:cs="Times New Roman"/>
-          <w:b/>
-          <w:bCs/>
-          <w:color w:val="0070C0"/>
-        </w:rPr>
-      </w:pPr>
-      <w:r>
-        <w:rPr>
-          <w:rFonts w:ascii="Times New Roman" w:hAnsi="Times New Roman" w:cs="Times New Roman"/>
-          <w:b/>
-          <w:bCs/>
-          <w:color w:val="0070C0"/>
-        </w:rPr>
-        <w:br w:type="page"/>
-      </w:r>
-    </w:p>
-    <w:p>
-      <w:pPr>
-        <w:rPr>
-          <w:rFonts w:ascii="Times New Roman" w:hAnsi="Times New Roman" w:cs="Times New Roman"/>
-          <w:b/>
-          <w:bCs/>
-          <w:color w:val="0070C0"/>
-        </w:rPr>
-      </w:pPr>
-      <w:r>
-        <w:rPr>
-          <w:rFonts w:ascii="Times New Roman" w:hAnsi="Times New Roman" w:cs="Times New Roman"/>
-          <w:b/>
-          <w:bCs/>
-          <w:color w:val="0070C0"/>
-        </w:rPr>
-        <w:lastRenderedPageBreak/>
-        <w:t xml:space="preserve">Template for </w:t>
-      </w:r>
-      <w:r>
-        <w:rPr>
-          <w:rFonts w:ascii="Times New Roman" w:hAnsi="Times New Roman" w:cs="Times New Roman"/>
-          <w:b/>
-          <w:bCs/>
-          <w:color w:val="0070C0"/>
-        </w:rPr>
-        <w:t xml:space="preserve">Flagship project </w:t>
-      </w:r>
-      <w:r>
-        <w:rPr>
-          <w:rFonts w:ascii="Times New Roman" w:hAnsi="Times New Roman" w:cs="Times New Roman"/>
-          <w:b/>
-          <w:bCs/>
-          <w:color w:val="0070C0"/>
-        </w:rPr>
-        <w:t xml:space="preserve">proposals for the AI4SMM </w:t>
-      </w:r>
-      <w:r>
-        <w:rPr>
-          <w:rFonts w:ascii="Times New Roman" w:hAnsi="Times New Roman" w:cs="Times New Roman"/>
-          <w:b/>
-          <w:bCs/>
-          <w:color w:val="0070C0"/>
-        </w:rPr>
-        <w:t>RPA</w:t>
-      </w:r>
-      <w:r>
-        <w:rPr>
-          <w:rFonts w:ascii="Times New Roman" w:hAnsi="Times New Roman" w:cs="Times New Roman"/>
-          <w:b/>
-          <w:bCs/>
-          <w:color w:val="0070C0"/>
-        </w:rPr>
-        <w:t>.</w:t>
-      </w:r>
-    </w:p>
-    <w:p>
-      <w:pPr>
-        <w:rPr>
-          <w:rFonts w:ascii="Times New Roman" w:hAnsi="Times New Roman" w:cs="Times New Roman"/>
-          <w:color w:val="0070C0"/>
-          <w:sz w:val="22"/>
-          <w:szCs w:val="22"/>
-        </w:rPr>
-      </w:pPr>
-    </w:p>
-    <w:p>
-      <w:pPr>
-        <w:pStyle w:val="Lijstalinea"/>
+        <w:pStyle w:val="ListParagraph"/>
         <w:numPr>
           <w:ilvl w:val="0"/>
           <w:numId w:val="1"/>
@@ -928,7 +93,7 @@
     </w:p>
     <w:p>
       <w:pPr>
-        <w:pStyle w:val="Lijstalinea"/>
+        <w:pStyle w:val="ListParagraph"/>
         <w:numPr>
           <w:ilvl w:val="0"/>
           <w:numId w:val="1"/>
@@ -970,7 +135,7 @@
     </w:p>
     <w:p>
       <w:pPr>
-        <w:pStyle w:val="Lijstalinea"/>
+        <w:pStyle w:val="ListParagraph"/>
         <w:numPr>
           <w:ilvl w:val="0"/>
           <w:numId w:val="1"/>
@@ -994,7 +159,7 @@
     </w:p>
     <w:p>
       <w:pPr>
-        <w:pStyle w:val="Lijstalinea"/>
+        <w:pStyle w:val="ListParagraph"/>
         <w:numPr>
           <w:ilvl w:val="0"/>
           <w:numId w:val="1"/>
@@ -1018,7 +183,7 @@
     </w:p>
     <w:p>
       <w:pPr>
-        <w:pStyle w:val="Lijstalinea"/>
+        <w:pStyle w:val="ListParagraph"/>
         <w:numPr>
           <w:ilvl w:val="0"/>
           <w:numId w:val="1"/>
@@ -1039,7 +204,7 @@
         </w:rPr>
         <w:t xml:space="preserve">Deadline: please submit your proposal as a single pdf-file to </w:t>
       </w:r>
-      <w:hyperlink r:id="rId9" w:history="1">
+      <w:hyperlink r:id="rId8" w:history="1">
         <w:r>
           <w:rPr>
             <w:rStyle w:val="Hyperlink"/>
@@ -1077,28 +242,15 @@
         </w:rPr>
         <w:t>1</w:t>
       </w:r>
-      <w:ins w:id="18" w:author="Marcel Bartels" w:date="2024-10-04T13:52:00Z" w16du:dateUtc="2024-10-04T11:52:00Z">
-        <w:r>
-          <w:rPr>
-            <w:rFonts w:ascii="Times New Roman" w:hAnsi="Times New Roman" w:cs="Times New Roman"/>
-            <w:color w:val="0070C0"/>
-            <w:sz w:val="22"/>
-            <w:szCs w:val="22"/>
-          </w:rPr>
-          <w:t>9</w:t>
-        </w:r>
-      </w:ins>
-      <w:del w:id="19" w:author="Marcel Bartels" w:date="2024-10-04T13:52:00Z" w16du:dateUtc="2024-10-04T11:52:00Z">
-        <w:r>
-          <w:rPr>
-            <w:rFonts w:ascii="Times New Roman" w:hAnsi="Times New Roman" w:cs="Times New Roman"/>
-            <w:color w:val="0070C0"/>
-            <w:sz w:val="22"/>
-            <w:szCs w:val="22"/>
-          </w:rPr>
-          <w:delText>2</w:delText>
-        </w:r>
-      </w:del>
+      <w:r>
+        <w:rPr>
+          <w:rFonts w:ascii="Times New Roman" w:hAnsi="Times New Roman" w:cs="Times New Roman"/>
+          <w:color w:val="0070C0"/>
+          <w:sz w:val="22"/>
+          <w:szCs w:val="22"/>
+        </w:rPr>
+        <w:t>9</w:t>
+      </w:r>
       <w:r>
         <w:rPr>
           <w:rFonts w:ascii="Times New Roman" w:hAnsi="Times New Roman" w:cs="Times New Roman"/>
@@ -1192,7 +344,7 @@
     </w:p>
     <w:p>
       <w:pPr>
-        <w:pStyle w:val="Lijstalinea"/>
+        <w:pStyle w:val="ListParagraph"/>
         <w:numPr>
           <w:ilvl w:val="0"/>
           <w:numId w:val="1"/>
@@ -1216,7 +368,7 @@
     </w:p>
     <w:p>
       <w:pPr>
-        <w:pStyle w:val="Lijstalinea"/>
+        <w:pStyle w:val="ListParagraph"/>
         <w:numPr>
           <w:ilvl w:val="0"/>
           <w:numId w:val="1"/>
@@ -1240,7 +392,7 @@
     </w:p>
     <w:p>
       <w:pPr>
-        <w:pStyle w:val="Lijstalinea"/>
+        <w:pStyle w:val="ListParagraph"/>
         <w:numPr>
           <w:ilvl w:val="0"/>
           <w:numId w:val="1"/>
@@ -1252,7 +404,7 @@
           <w:szCs w:val="22"/>
         </w:rPr>
       </w:pPr>
-      <w:bookmarkStart w:id="20" w:name="_Hlk177051890"/>
+      <w:bookmarkStart w:id="0" w:name="_Hlk177051890"/>
       <w:r>
         <w:rPr>
           <w:rFonts w:ascii="Times New Roman" w:hAnsi="Times New Roman" w:cs="Times New Roman"/>
@@ -1355,7 +507,7 @@
     </w:p>
     <w:p>
       <w:pPr>
-        <w:pStyle w:val="Lijstalinea"/>
+        <w:pStyle w:val="ListParagraph"/>
         <w:numPr>
           <w:ilvl w:val="1"/>
           <w:numId w:val="1"/>
@@ -1379,7 +531,7 @@
     </w:p>
     <w:p>
       <w:pPr>
-        <w:pStyle w:val="Lijstalinea"/>
+        <w:pStyle w:val="ListParagraph"/>
         <w:numPr>
           <w:ilvl w:val="1"/>
           <w:numId w:val="1"/>
@@ -1403,7 +555,7 @@
     </w:p>
     <w:p>
       <w:pPr>
-        <w:pStyle w:val="Lijstalinea"/>
+        <w:pStyle w:val="ListParagraph"/>
         <w:numPr>
           <w:ilvl w:val="1"/>
           <w:numId w:val="1"/>
@@ -1454,7 +606,7 @@
     </w:p>
     <w:p>
       <w:pPr>
-        <w:pStyle w:val="Lijstalinea"/>
+        <w:pStyle w:val="ListParagraph"/>
         <w:numPr>
           <w:ilvl w:val="1"/>
           <w:numId w:val="1"/>
@@ -1487,372 +639,215 @@
     </w:p>
     <w:p>
       <w:pPr>
-        <w:pStyle w:val="Lijstalinea"/>
-        <w:rPr>
-          <w:ins w:id="21" w:author="Marcel Bartels" w:date="2024-10-04T13:38:00Z" w16du:dateUtc="2024-10-04T11:38:00Z"/>
-          <w:rFonts w:ascii="Times New Roman" w:hAnsi="Times New Roman" w:cs="Times New Roman"/>
-          <w:color w:val="0070C0"/>
-          <w:sz w:val="22"/>
-          <w:szCs w:val="22"/>
-          <w:rPrChange w:id="22" w:author="Marcel Bartels" w:date="2024-10-04T13:43:00Z" w16du:dateUtc="2024-10-04T11:43:00Z">
-            <w:rPr>
-              <w:ins w:id="23" w:author="Marcel Bartels" w:date="2024-10-04T13:38:00Z" w16du:dateUtc="2024-10-04T11:38:00Z"/>
-              <w:rFonts w:ascii="Times New Roman" w:hAnsi="Times New Roman" w:cs="Times New Roman"/>
-              <w:color w:val="0070C0"/>
-              <w:sz w:val="22"/>
-              <w:szCs w:val="22"/>
-              <w:highlight w:val="yellow"/>
-            </w:rPr>
-          </w:rPrChange>
-        </w:rPr>
-      </w:pPr>
-      <w:ins w:id="24" w:author="Marcel Bartels" w:date="2024-10-04T11:37:00Z" w16du:dateUtc="2024-10-04T09:37:00Z">
+        <w:pStyle w:val="ListParagraph"/>
+        <w:rPr>
+          <w:rFonts w:ascii="Times New Roman" w:hAnsi="Times New Roman" w:cs="Times New Roman"/>
+          <w:color w:val="0070C0"/>
+          <w:sz w:val="22"/>
+          <w:szCs w:val="22"/>
+        </w:rPr>
+      </w:pPr>
+      <w:r>
+        <w:rPr>
+          <w:rFonts w:ascii="Times New Roman" w:hAnsi="Times New Roman" w:cs="Times New Roman"/>
+          <w:color w:val="0070C0"/>
+          <w:sz w:val="22"/>
+          <w:szCs w:val="22"/>
+        </w:rPr>
+        <w:t>as well as p</w:t>
+      </w:r>
+      <w:r>
+        <w:rPr>
+          <w:rFonts w:ascii="Times New Roman" w:hAnsi="Times New Roman" w:cs="Times New Roman"/>
+          <w:color w:val="0070C0"/>
+          <w:sz w:val="22"/>
+          <w:szCs w:val="22"/>
+        </w:rPr>
+        <w:t xml:space="preserve">otential for impact, both in terms of </w:t>
+      </w:r>
+      <w:r>
+        <w:rPr>
+          <w:rFonts w:ascii="Times New Roman" w:hAnsi="Times New Roman" w:cs="Times New Roman"/>
+          <w:color w:val="0070C0"/>
+          <w:sz w:val="22"/>
+          <w:szCs w:val="22"/>
+        </w:rPr>
+        <w:t>follow-up</w:t>
+      </w:r>
+      <w:r>
+        <w:rPr>
+          <w:rFonts w:ascii="Times New Roman" w:hAnsi="Times New Roman" w:cs="Times New Roman"/>
+          <w:color w:val="0070C0"/>
+          <w:sz w:val="22"/>
+          <w:szCs w:val="22"/>
+        </w:rPr>
+        <w:t xml:space="preserve"> </w:t>
+      </w:r>
+      <w:r>
+        <w:rPr>
+          <w:rFonts w:ascii="Times New Roman" w:hAnsi="Times New Roman" w:cs="Times New Roman"/>
+          <w:color w:val="0070C0"/>
+          <w:sz w:val="22"/>
+          <w:szCs w:val="22"/>
+        </w:rPr>
+        <w:t>valorisation and international visibility.</w:t>
+      </w:r>
+      <w:r>
+        <w:rPr>
+          <w:rFonts w:ascii="Times New Roman" w:hAnsi="Times New Roman" w:cs="Times New Roman"/>
+          <w:color w:val="0070C0"/>
+          <w:sz w:val="22"/>
+          <w:szCs w:val="22"/>
+        </w:rPr>
+        <w:t xml:space="preserve"> </w:t>
+      </w:r>
+      <w:r>
+        <w:rPr>
+          <w:rFonts w:ascii="Times New Roman" w:hAnsi="Times New Roman" w:cs="Times New Roman"/>
+          <w:color w:val="0070C0"/>
+          <w:sz w:val="22"/>
+          <w:szCs w:val="22"/>
+        </w:rPr>
+        <w:t>Finally, as</w:t>
+      </w:r>
+      <w:r>
+        <w:rPr>
+          <w:rFonts w:ascii="Times New Roman" w:hAnsi="Times New Roman" w:cs="Times New Roman"/>
+          <w:color w:val="0070C0"/>
+          <w:sz w:val="22"/>
+          <w:szCs w:val="22"/>
+        </w:rPr>
+        <w:t xml:space="preserve"> </w:t>
+      </w:r>
+      <w:r>
+        <w:rPr>
+          <w:rFonts w:ascii="Times New Roman" w:hAnsi="Times New Roman" w:cs="Times New Roman"/>
+          <w:color w:val="0070C0"/>
+          <w:sz w:val="22"/>
+          <w:szCs w:val="22"/>
+        </w:rPr>
+        <w:t>the</w:t>
+      </w:r>
+      <w:r>
+        <w:rPr>
+          <w:rFonts w:ascii="Times New Roman" w:hAnsi="Times New Roman" w:cs="Times New Roman"/>
+          <w:color w:val="0070C0"/>
+          <w:sz w:val="22"/>
+          <w:szCs w:val="22"/>
+        </w:rPr>
+        <w:t>se</w:t>
+      </w:r>
+      <w:r>
+        <w:rPr>
+          <w:rFonts w:ascii="Times New Roman" w:hAnsi="Times New Roman" w:cs="Times New Roman"/>
+          <w:color w:val="0070C0"/>
+          <w:sz w:val="22"/>
+          <w:szCs w:val="22"/>
+        </w:rPr>
+        <w:t xml:space="preserve"> FNWI funds are seen as seed money, </w:t>
+      </w:r>
+      <w:r>
+        <w:rPr>
+          <w:rFonts w:ascii="Times New Roman" w:hAnsi="Times New Roman" w:cs="Times New Roman"/>
+          <w:color w:val="0070C0"/>
+          <w:sz w:val="22"/>
+          <w:szCs w:val="22"/>
+        </w:rPr>
+        <w:t>the amount of co-funding</w:t>
+      </w:r>
+      <w:r>
+        <w:rPr>
+          <w:rFonts w:ascii="Times New Roman" w:hAnsi="Times New Roman" w:cs="Times New Roman"/>
+          <w:color w:val="0070C0"/>
+          <w:sz w:val="22"/>
+          <w:szCs w:val="22"/>
+        </w:rPr>
+        <w:t xml:space="preserve"> </w:t>
+      </w:r>
+      <w:r>
+        <w:rPr>
+          <w:rFonts w:ascii="Times New Roman" w:hAnsi="Times New Roman" w:cs="Times New Roman"/>
+          <w:color w:val="0070C0"/>
+          <w:sz w:val="22"/>
+          <w:szCs w:val="22"/>
+        </w:rPr>
+        <w:t>is a factor in the assessment.</w:t>
+      </w:r>
+    </w:p>
+    <w:bookmarkEnd w:id="0"/>
+    <w:p>
+      <w:pPr>
+        <w:ind w:firstLine="426"/>
+        <w:rPr>
+          <w:rFonts w:ascii="Times New Roman" w:hAnsi="Times New Roman" w:cs="Times New Roman"/>
+          <w:color w:val="0070C0"/>
+          <w:sz w:val="22"/>
+          <w:szCs w:val="22"/>
+        </w:rPr>
+      </w:pPr>
+      <w:r>
+        <w:rPr>
+          <w:rFonts w:ascii="Times New Roman" w:hAnsi="Times New Roman" w:cs="Times New Roman"/>
+          <w:color w:val="0070C0"/>
+          <w:sz w:val="22"/>
+          <w:szCs w:val="22"/>
+        </w:rPr>
+        <w:t>This</w:t>
+      </w:r>
+      <w:r>
+        <w:rPr>
+          <w:rFonts w:ascii="Times New Roman" w:hAnsi="Times New Roman" w:cs="Times New Roman"/>
+          <w:color w:val="0070C0"/>
+          <w:sz w:val="22"/>
+          <w:szCs w:val="22"/>
+        </w:rPr>
+        <w:t xml:space="preserve"> information can </w:t>
+      </w:r>
+      <w:r>
+        <w:rPr>
+          <w:rFonts w:ascii="Times New Roman" w:hAnsi="Times New Roman" w:cs="Times New Roman"/>
+          <w:color w:val="0070C0"/>
+          <w:sz w:val="22"/>
+          <w:szCs w:val="22"/>
+        </w:rPr>
+        <w:t xml:space="preserve">also </w:t>
+      </w:r>
+      <w:r>
+        <w:rPr>
+          <w:rFonts w:ascii="Times New Roman" w:hAnsi="Times New Roman" w:cs="Times New Roman"/>
+          <w:color w:val="0070C0"/>
+          <w:sz w:val="22"/>
+          <w:szCs w:val="22"/>
+        </w:rPr>
+        <w:t xml:space="preserve">be found on the </w:t>
+      </w:r>
+      <w:hyperlink r:id="rId9" w:history="1">
         <w:r>
           <w:rPr>
+            <w:rStyle w:val="Hyperlink"/>
             <w:rFonts w:ascii="Times New Roman" w:hAnsi="Times New Roman" w:cs="Times New Roman"/>
-            <w:color w:val="0070C0"/>
             <w:sz w:val="22"/>
             <w:szCs w:val="22"/>
           </w:rPr>
-          <w:t>as well as p</w:t>
+          <w:t>AI for Sustainable Molecules and Materials website</w:t>
         </w:r>
-        <w:r>
-          <w:rPr>
-            <w:rFonts w:ascii="Times New Roman" w:hAnsi="Times New Roman" w:cs="Times New Roman"/>
-            <w:color w:val="0070C0"/>
-            <w:sz w:val="22"/>
-            <w:szCs w:val="22"/>
-          </w:rPr>
-          <w:t xml:space="preserve">otential for impact, both in terms of </w:t>
-        </w:r>
-      </w:ins>
-      <w:ins w:id="25" w:author="Marcel Bartels" w:date="2024-10-04T13:37:00Z" w16du:dateUtc="2024-10-04T11:37:00Z">
-        <w:r>
-          <w:rPr>
-            <w:rFonts w:ascii="Times New Roman" w:hAnsi="Times New Roman" w:cs="Times New Roman"/>
-            <w:color w:val="0070C0"/>
-            <w:sz w:val="22"/>
-            <w:szCs w:val="22"/>
-          </w:rPr>
-          <w:t>follow-up</w:t>
-        </w:r>
-        <w:r>
-          <w:rPr>
-            <w:rFonts w:ascii="Times New Roman" w:hAnsi="Times New Roman" w:cs="Times New Roman"/>
-            <w:color w:val="0070C0"/>
-            <w:sz w:val="22"/>
-            <w:szCs w:val="22"/>
-          </w:rPr>
-          <w:t xml:space="preserve"> </w:t>
-        </w:r>
-      </w:ins>
-      <w:ins w:id="26" w:author="Marcel Bartels" w:date="2024-10-04T11:37:00Z" w16du:dateUtc="2024-10-04T09:37:00Z">
-        <w:r>
-          <w:rPr>
-            <w:rFonts w:ascii="Times New Roman" w:hAnsi="Times New Roman" w:cs="Times New Roman"/>
-            <w:color w:val="0070C0"/>
-            <w:sz w:val="22"/>
-            <w:szCs w:val="22"/>
-          </w:rPr>
-          <w:t>valorisation and international visibility.</w:t>
-        </w:r>
-      </w:ins>
-      <w:ins w:id="27" w:author="Marcel Bartels" w:date="2024-10-04T13:42:00Z" w16du:dateUtc="2024-10-04T11:42:00Z">
-        <w:r>
-          <w:rPr>
-            <w:rFonts w:ascii="Times New Roman" w:hAnsi="Times New Roman" w:cs="Times New Roman"/>
-            <w:color w:val="0070C0"/>
-            <w:sz w:val="22"/>
-            <w:szCs w:val="22"/>
-          </w:rPr>
-          <w:t xml:space="preserve"> </w:t>
-        </w:r>
-      </w:ins>
-      <w:ins w:id="28" w:author="Marcel Bartels" w:date="2024-10-04T13:43:00Z" w16du:dateUtc="2024-10-04T11:43:00Z">
-        <w:r>
-          <w:rPr>
-            <w:rFonts w:ascii="Times New Roman" w:hAnsi="Times New Roman" w:cs="Times New Roman"/>
-            <w:color w:val="0070C0"/>
-            <w:sz w:val="22"/>
-            <w:szCs w:val="22"/>
-          </w:rPr>
-          <w:t>Finally, as</w:t>
-        </w:r>
-      </w:ins>
-      <w:ins w:id="29" w:author="Marcel Bartels" w:date="2024-10-04T11:37:00Z" w16du:dateUtc="2024-10-04T09:37:00Z">
-        <w:r>
-          <w:rPr>
-            <w:rFonts w:ascii="Times New Roman" w:hAnsi="Times New Roman" w:cs="Times New Roman"/>
-            <w:color w:val="0070C0"/>
-            <w:sz w:val="22"/>
-            <w:szCs w:val="22"/>
-          </w:rPr>
-          <w:t xml:space="preserve"> </w:t>
-        </w:r>
-      </w:ins>
-      <w:ins w:id="30" w:author="Marcel Bartels" w:date="2024-10-04T13:34:00Z" w16du:dateUtc="2024-10-04T11:34:00Z">
-        <w:r>
-          <w:rPr>
-            <w:rFonts w:ascii="Times New Roman" w:hAnsi="Times New Roman" w:cs="Times New Roman"/>
-            <w:color w:val="0070C0"/>
-            <w:sz w:val="22"/>
-            <w:szCs w:val="22"/>
-            <w:rPrChange w:id="31" w:author="Marcel Bartels" w:date="2024-10-04T13:43:00Z" w16du:dateUtc="2024-10-04T11:43:00Z">
-              <w:rPr>
-                <w:rFonts w:ascii="Times New Roman" w:hAnsi="Times New Roman" w:cs="Times New Roman"/>
-                <w:color w:val="0070C0"/>
-                <w:sz w:val="22"/>
-                <w:szCs w:val="22"/>
-                <w:highlight w:val="yellow"/>
-              </w:rPr>
-            </w:rPrChange>
-          </w:rPr>
-          <w:t>the</w:t>
-        </w:r>
-      </w:ins>
-      <w:ins w:id="32" w:author="Marcel Bartels" w:date="2024-10-04T13:43:00Z" w16du:dateUtc="2024-10-04T11:43:00Z">
-        <w:r>
-          <w:rPr>
-            <w:rFonts w:ascii="Times New Roman" w:hAnsi="Times New Roman" w:cs="Times New Roman"/>
-            <w:color w:val="0070C0"/>
-            <w:sz w:val="22"/>
-            <w:szCs w:val="22"/>
-          </w:rPr>
-          <w:t>se</w:t>
-        </w:r>
-      </w:ins>
-      <w:ins w:id="33" w:author="Marcel Bartels" w:date="2024-10-04T13:34:00Z" w16du:dateUtc="2024-10-04T11:34:00Z">
-        <w:r>
-          <w:rPr>
-            <w:rFonts w:ascii="Times New Roman" w:hAnsi="Times New Roman" w:cs="Times New Roman"/>
-            <w:color w:val="0070C0"/>
-            <w:sz w:val="22"/>
-            <w:szCs w:val="22"/>
-            <w:rPrChange w:id="34" w:author="Marcel Bartels" w:date="2024-10-04T13:43:00Z" w16du:dateUtc="2024-10-04T11:43:00Z">
-              <w:rPr>
-                <w:rFonts w:ascii="Times New Roman" w:hAnsi="Times New Roman" w:cs="Times New Roman"/>
-                <w:color w:val="0070C0"/>
-                <w:sz w:val="22"/>
-                <w:szCs w:val="22"/>
-                <w:highlight w:val="yellow"/>
-              </w:rPr>
-            </w:rPrChange>
-          </w:rPr>
-          <w:t xml:space="preserve"> FNWI funds are </w:t>
-        </w:r>
-      </w:ins>
-      <w:ins w:id="35" w:author="Marcel Bartels" w:date="2024-10-04T13:35:00Z" w16du:dateUtc="2024-10-04T11:35:00Z">
-        <w:r>
-          <w:rPr>
-            <w:rFonts w:ascii="Times New Roman" w:hAnsi="Times New Roman" w:cs="Times New Roman"/>
-            <w:color w:val="0070C0"/>
-            <w:sz w:val="22"/>
-            <w:szCs w:val="22"/>
-            <w:rPrChange w:id="36" w:author="Marcel Bartels" w:date="2024-10-04T13:43:00Z" w16du:dateUtc="2024-10-04T11:43:00Z">
-              <w:rPr>
-                <w:rFonts w:ascii="Times New Roman" w:hAnsi="Times New Roman" w:cs="Times New Roman"/>
-                <w:color w:val="0070C0"/>
-                <w:sz w:val="22"/>
-                <w:szCs w:val="22"/>
-                <w:highlight w:val="yellow"/>
-              </w:rPr>
-            </w:rPrChange>
-          </w:rPr>
-          <w:t xml:space="preserve">seen as seed money, </w:t>
-        </w:r>
-      </w:ins>
-      <w:ins w:id="37" w:author="Marcel Bartels" w:date="2024-10-04T13:42:00Z" w16du:dateUtc="2024-10-04T11:42:00Z">
-        <w:r>
-          <w:rPr>
-            <w:rFonts w:ascii="Times New Roman" w:hAnsi="Times New Roman" w:cs="Times New Roman"/>
-            <w:color w:val="0070C0"/>
-            <w:sz w:val="22"/>
-            <w:szCs w:val="22"/>
-          </w:rPr>
-          <w:t>the amount of co-funding</w:t>
-        </w:r>
-        <w:r>
-          <w:rPr>
-            <w:rFonts w:ascii="Times New Roman" w:hAnsi="Times New Roman" w:cs="Times New Roman"/>
-            <w:color w:val="0070C0"/>
-            <w:sz w:val="22"/>
-            <w:szCs w:val="22"/>
-            <w:rPrChange w:id="38" w:author="Marcel Bartels" w:date="2024-10-04T13:43:00Z" w16du:dateUtc="2024-10-04T11:43:00Z">
-              <w:rPr>
-                <w:rFonts w:ascii="Times New Roman" w:hAnsi="Times New Roman" w:cs="Times New Roman"/>
-                <w:color w:val="0070C0"/>
-                <w:sz w:val="22"/>
-                <w:szCs w:val="22"/>
-                <w:highlight w:val="yellow"/>
-              </w:rPr>
-            </w:rPrChange>
-          </w:rPr>
-          <w:t xml:space="preserve"> </w:t>
-        </w:r>
-      </w:ins>
-      <w:ins w:id="39" w:author="Marcel Bartels" w:date="2024-10-04T13:43:00Z" w16du:dateUtc="2024-10-04T11:43:00Z">
-        <w:r>
-          <w:rPr>
-            <w:rFonts w:ascii="Times New Roman" w:hAnsi="Times New Roman" w:cs="Times New Roman"/>
-            <w:color w:val="0070C0"/>
-            <w:sz w:val="22"/>
-            <w:szCs w:val="22"/>
-          </w:rPr>
-          <w:t>is a f</w:t>
-        </w:r>
-      </w:ins>
-      <w:ins w:id="40" w:author="Marcel Bartels" w:date="2024-10-04T13:44:00Z" w16du:dateUtc="2024-10-04T11:44:00Z">
-        <w:r>
-          <w:rPr>
-            <w:rFonts w:ascii="Times New Roman" w:hAnsi="Times New Roman" w:cs="Times New Roman"/>
-            <w:color w:val="0070C0"/>
-            <w:sz w:val="22"/>
-            <w:szCs w:val="22"/>
-          </w:rPr>
-          <w:t>a</w:t>
-        </w:r>
-      </w:ins>
-      <w:ins w:id="41" w:author="Marcel Bartels" w:date="2024-10-04T13:43:00Z" w16du:dateUtc="2024-10-04T11:43:00Z">
-        <w:r>
-          <w:rPr>
-            <w:rFonts w:ascii="Times New Roman" w:hAnsi="Times New Roman" w:cs="Times New Roman"/>
-            <w:color w:val="0070C0"/>
-            <w:sz w:val="22"/>
-            <w:szCs w:val="22"/>
-          </w:rPr>
-          <w:t>c</w:t>
-        </w:r>
-      </w:ins>
-      <w:ins w:id="42" w:author="Marcel Bartels" w:date="2024-10-04T13:44:00Z" w16du:dateUtc="2024-10-04T11:44:00Z">
-        <w:r>
-          <w:rPr>
-            <w:rFonts w:ascii="Times New Roman" w:hAnsi="Times New Roman" w:cs="Times New Roman"/>
-            <w:color w:val="0070C0"/>
-            <w:sz w:val="22"/>
-            <w:szCs w:val="22"/>
-          </w:rPr>
-          <w:t>tor in the assessment.</w:t>
-        </w:r>
-      </w:ins>
+      </w:hyperlink>
     </w:p>
     <w:p>
       <w:pPr>
-        <w:pStyle w:val="Lijstalinea"/>
-        <w:rPr>
-          <w:del w:id="43" w:author="Marcel Bartels" w:date="2024-10-04T13:35:00Z" w16du:dateUtc="2024-10-04T11:35:00Z"/>
-          <w:rFonts w:ascii="Times New Roman" w:hAnsi="Times New Roman" w:cs="Times New Roman"/>
-          <w:color w:val="0070C0"/>
-          <w:sz w:val="22"/>
-          <w:szCs w:val="22"/>
-        </w:rPr>
-      </w:pPr>
-    </w:p>
-    <w:bookmarkEnd w:id="20"/>
-    <w:p>
-      <w:pPr>
-        <w:ind w:firstLine="426"/>
-        <w:rPr>
-          <w:rFonts w:ascii="Times New Roman" w:hAnsi="Times New Roman" w:cs="Times New Roman"/>
-          <w:color w:val="0070C0"/>
-          <w:sz w:val="22"/>
-          <w:szCs w:val="22"/>
-        </w:rPr>
-      </w:pPr>
-      <w:r>
-        <w:rPr>
-          <w:rFonts w:ascii="Times New Roman" w:hAnsi="Times New Roman" w:cs="Times New Roman"/>
-          <w:color w:val="0070C0"/>
-          <w:sz w:val="22"/>
-          <w:szCs w:val="22"/>
-        </w:rPr>
-        <w:t>This</w:t>
-      </w:r>
-      <w:r>
-        <w:rPr>
-          <w:rFonts w:ascii="Times New Roman" w:hAnsi="Times New Roman" w:cs="Times New Roman"/>
-          <w:color w:val="0070C0"/>
-          <w:sz w:val="22"/>
-          <w:szCs w:val="22"/>
-        </w:rPr>
-        <w:t xml:space="preserve"> information can </w:t>
-      </w:r>
-      <w:r>
-        <w:rPr>
-          <w:rFonts w:ascii="Times New Roman" w:hAnsi="Times New Roman" w:cs="Times New Roman"/>
-          <w:color w:val="0070C0"/>
-          <w:sz w:val="22"/>
-          <w:szCs w:val="22"/>
-        </w:rPr>
-        <w:t xml:space="preserve">also </w:t>
-      </w:r>
-      <w:r>
-        <w:rPr>
-          <w:rFonts w:ascii="Times New Roman" w:hAnsi="Times New Roman" w:cs="Times New Roman"/>
-          <w:color w:val="0070C0"/>
-          <w:sz w:val="22"/>
-          <w:szCs w:val="22"/>
-        </w:rPr>
-        <w:t xml:space="preserve">be found on the </w:t>
-      </w:r>
-      <w:r>
-        <w:fldChar w:fldCharType="begin"/>
-      </w:r>
-      <w:ins w:id="44" w:author="Marcel Bartels" w:date="2024-10-04T13:55:00Z" w16du:dateUtc="2024-10-04T11:55:00Z">
-        <w:r>
-          <w:instrText>HYPERLINK "https://ai4science-amsterdam.github.io/ai4smm_rpa/"</w:instrText>
-        </w:r>
-      </w:ins>
-      <w:del w:id="45" w:author="Marcel Bartels" w:date="2024-10-04T13:55:00Z" w16du:dateUtc="2024-10-04T11:55:00Z">
-        <w:r>
-          <w:delInstrText>HYPERLINK "https://ai4science-amsterdam.github.io/ai4smm_rpa/"</w:delInstrText>
-        </w:r>
-      </w:del>
-      <w:ins w:id="46" w:author="Marcel Bartels" w:date="2024-10-04T13:55:00Z" w16du:dateUtc="2024-10-04T11:55:00Z"/>
-      <w:r>
-        <w:fldChar w:fldCharType="separate"/>
-      </w:r>
-      <w:r>
-        <w:rPr>
-          <w:rStyle w:val="Hyperlink"/>
-          <w:rFonts w:ascii="Times New Roman" w:hAnsi="Times New Roman" w:cs="Times New Roman"/>
-          <w:sz w:val="22"/>
-          <w:szCs w:val="22"/>
-        </w:rPr>
-        <w:t>AI for Sust</w:t>
-      </w:r>
-      <w:r>
-        <w:rPr>
-          <w:rStyle w:val="Hyperlink"/>
-          <w:rFonts w:ascii="Times New Roman" w:hAnsi="Times New Roman" w:cs="Times New Roman"/>
-          <w:sz w:val="22"/>
-          <w:szCs w:val="22"/>
-        </w:rPr>
-        <w:t>a</w:t>
-      </w:r>
-      <w:r>
-        <w:rPr>
-          <w:rStyle w:val="Hyperlink"/>
-          <w:rFonts w:ascii="Times New Roman" w:hAnsi="Times New Roman" w:cs="Times New Roman"/>
-          <w:sz w:val="22"/>
-          <w:szCs w:val="22"/>
-        </w:rPr>
-        <w:t>inable Molecules and Materials website</w:t>
-      </w:r>
-      <w:r>
-        <w:rPr>
-          <w:rStyle w:val="Hyperlink"/>
-          <w:rFonts w:ascii="Times New Roman" w:hAnsi="Times New Roman" w:cs="Times New Roman"/>
-          <w:sz w:val="22"/>
-          <w:szCs w:val="22"/>
-        </w:rPr>
-        <w:fldChar w:fldCharType="end"/>
-      </w:r>
+        <w:rPr>
+          <w:rFonts w:ascii="Times New Roman" w:hAnsi="Times New Roman" w:cs="Times New Roman"/>
+          <w:color w:val="0070C0"/>
+          <w:sz w:val="22"/>
+          <w:szCs w:val="22"/>
+        </w:rPr>
+      </w:pPr>
     </w:p>
     <w:p>
       <w:pPr>
-        <w:rPr>
-          <w:rFonts w:ascii="Times New Roman" w:hAnsi="Times New Roman" w:cs="Times New Roman"/>
-          <w:color w:val="0070C0"/>
+        <w:ind w:left="426" w:hanging="426"/>
+        <w:rPr>
+          <w:rFonts w:ascii="Times New Roman" w:hAnsi="Times New Roman" w:cs="Times New Roman"/>
           <w:sz w:val="22"/>
           <w:szCs w:val="22"/>
         </w:rPr>
@@ -1860,27 +855,7 @@
     </w:p>
     <w:p>
       <w:pPr>
-        <w:rPr>
-          <w:del w:id="47" w:author="Marcel Bartels" w:date="2024-10-04T13:35:00Z" w16du:dateUtc="2024-10-04T11:35:00Z"/>
-          <w:rFonts w:ascii="Times New Roman" w:hAnsi="Times New Roman" w:cs="Times New Roman"/>
-          <w:sz w:val="22"/>
-          <w:szCs w:val="22"/>
-        </w:rPr>
-      </w:pPr>
-    </w:p>
-    <w:p>
-      <w:pPr>
-        <w:ind w:left="426" w:hanging="426"/>
-        <w:rPr>
-          <w:rFonts w:ascii="Times New Roman" w:hAnsi="Times New Roman" w:cs="Times New Roman"/>
-          <w:sz w:val="22"/>
-          <w:szCs w:val="22"/>
-        </w:rPr>
-      </w:pPr>
-    </w:p>
-    <w:p>
-      <w:pPr>
-        <w:pStyle w:val="Lijstalinea"/>
+        <w:pStyle w:val="ListParagraph"/>
         <w:numPr>
           <w:ilvl w:val="0"/>
           <w:numId w:val="4"/>
@@ -1917,7 +892,7 @@
     </w:p>
     <w:p>
       <w:pPr>
-        <w:pStyle w:val="Lijstalinea"/>
+        <w:pStyle w:val="ListParagraph"/>
         <w:numPr>
           <w:ilvl w:val="0"/>
           <w:numId w:val="4"/>
@@ -1961,7 +936,7 @@
     </w:p>
     <w:p>
       <w:pPr>
-        <w:pStyle w:val="Lijstalinea"/>
+        <w:pStyle w:val="ListParagraph"/>
         <w:numPr>
           <w:ilvl w:val="0"/>
           <w:numId w:val="4"/>
@@ -2050,7 +1025,7 @@
     </w:p>
     <w:p>
       <w:pPr>
-        <w:pStyle w:val="Lijstalinea"/>
+        <w:pStyle w:val="ListParagraph"/>
         <w:rPr>
           <w:rFonts w:ascii="Times New Roman" w:hAnsi="Times New Roman" w:cs="Times New Roman"/>
           <w:b/>
@@ -2062,7 +1037,7 @@
     </w:p>
     <w:p>
       <w:pPr>
-        <w:pStyle w:val="Lijstalinea"/>
+        <w:pStyle w:val="ListParagraph"/>
         <w:numPr>
           <w:ilvl w:val="0"/>
           <w:numId w:val="4"/>
@@ -2142,7 +1117,7 @@
     </w:p>
     <w:p>
       <w:pPr>
-        <w:pStyle w:val="Lijstalinea"/>
+        <w:pStyle w:val="ListParagraph"/>
         <w:numPr>
           <w:ilvl w:val="0"/>
           <w:numId w:val="4"/>
@@ -2354,7 +1329,7 @@
     </w:p>
     <w:p>
       <w:pPr>
-        <w:pStyle w:val="Lijstalinea"/>
+        <w:pStyle w:val="ListParagraph"/>
         <w:numPr>
           <w:ilvl w:val="0"/>
           <w:numId w:val="4"/>
@@ -2509,7 +1484,7 @@
     </w:p>
     <w:p>
       <w:pPr>
-        <w:pStyle w:val="Lijstalinea"/>
+        <w:pStyle w:val="ListParagraph"/>
         <w:numPr>
           <w:ilvl w:val="0"/>
           <w:numId w:val="4"/>
@@ -2565,7 +1540,7 @@
     </w:p>
     <w:p>
       <w:pPr>
-        <w:pStyle w:val="Lijstalinea"/>
+        <w:pStyle w:val="ListParagraph"/>
         <w:numPr>
           <w:ilvl w:val="0"/>
           <w:numId w:val="4"/>
@@ -2601,7 +1576,7 @@
 </file>
 
 <file path=word/numbering.xml><?xml version="1.0" encoding="utf-8"?>
-<w:numbering xmlns:wpc="http://schemas.microsoft.com/office/word/2010/wordprocessingCanvas" xmlns:cx="http://schemas.microsoft.com/office/drawing/2014/chartex" xmlns:cx1="http://schemas.microsoft.com/office/drawing/2015/9/8/chartex" xmlns:cx2="http://schemas.microsoft.com/office/drawing/2015/10/21/chartex" xmlns:cx3="http://schemas.microsoft.com/office/drawing/2016/5/9/chartex" xmlns:cx4="http://schemas.microsoft.com/office/drawing/2016/5/10/chartex" xmlns:cx5="http://schemas.microsoft.com/office/drawing/2016/5/11/chartex" xmlns:cx6="http://schemas.microsoft.com/office/drawing/2016/5/12/chartex" xmlns:cx7="http://schemas.microsoft.com/office/drawing/2016/5/13/chartex" xmlns:cx8="http://schemas.microsoft.com/office/drawing/2016/5/14/chartex" xmlns:mc="http://schemas.openxmlformats.org/markup-compatibility/2006" xmlns:aink="http://schemas.microsoft.com/office/drawing/2016/ink" xmlns:am3d="http://schemas.microsoft.com/office/drawing/2017/model3d" xmlns:o="urn:schemas-microsoft-com:office:office" xmlns:oel="http://schemas.microsoft.com/office/2019/extlst" xmlns:r="http://schemas.openxmlformats.org/officeDocument/2006/relationships" xmlns:m="http://schemas.openxmlformats.org/officeDocument/2006/math" xmlns:v="urn:schemas-microsoft-com:vml" xmlns:wp14="http://schemas.microsoft.com/office/word/2010/wordprocessingDrawing" xmlns:wp="http://schemas.openxmlformats.org/drawingml/2006/wordprocessingDrawing" xmlns:w10="urn:schemas-microsoft-com:office:word" xmlns:w="http://schemas.openxmlformats.org/wordprocessingml/2006/main" xmlns:w14="http://schemas.microsoft.com/office/word/2010/wordml" xmlns:w15="http://schemas.microsoft.com/office/word/2012/wordml" xmlns:w16cex="http://schemas.microsoft.com/office/word/2018/wordml/cex" xmlns:w16cid="http://schemas.microsoft.com/office/word/2016/wordml/cid" xmlns:w16="http://schemas.microsoft.com/office/word/2018/wordml" xmlns:w16du="http://schemas.microsoft.com/office/word/2023/wordml/word16du" xmlns:w16sdtdh="http://schemas.microsoft.com/office/word/2020/wordml/sdtdatahash" xmlns:w16se="http://schemas.microsoft.com/office/word/2015/wordml/symex" xmlns:wpg="http://schemas.microsoft.com/office/word/2010/wordprocessingGroup" xmlns:wpi="http://schemas.microsoft.com/office/word/2010/wordprocessingInk" xmlns:wne="http://schemas.microsoft.com/office/word/2006/wordml" xmlns:wps="http://schemas.microsoft.com/office/word/2010/wordprocessingShape" mc:Ignorable="w14 w15 w16se w16cid w16 w16cex w16sdtdh w16du wp14">
+<w:numbering xmlns:wpc="http://schemas.microsoft.com/office/word/2010/wordprocessingCanvas" xmlns:cx="http://schemas.microsoft.com/office/drawing/2014/chartex" xmlns:cx1="http://schemas.microsoft.com/office/drawing/2015/9/8/chartex" xmlns:cx2="http://schemas.microsoft.com/office/drawing/2015/10/21/chartex" xmlns:cx3="http://schemas.microsoft.com/office/drawing/2016/5/9/chartex" xmlns:cx4="http://schemas.microsoft.com/office/drawing/2016/5/10/chartex" xmlns:cx5="http://schemas.microsoft.com/office/drawing/2016/5/11/chartex" xmlns:cx6="http://schemas.microsoft.com/office/drawing/2016/5/12/chartex" xmlns:cx7="http://schemas.microsoft.com/office/drawing/2016/5/13/chartex" xmlns:cx8="http://schemas.microsoft.com/office/drawing/2016/5/14/chartex" xmlns:mc="http://schemas.openxmlformats.org/markup-compatibility/2006" xmlns:aink="http://schemas.microsoft.com/office/drawing/2016/ink" xmlns:am3d="http://schemas.microsoft.com/office/drawing/2017/model3d" xmlns:o="urn:schemas-microsoft-com:office:office" xmlns:oel="http://schemas.microsoft.com/office/2019/extlst" xmlns:r="http://schemas.openxmlformats.org/officeDocument/2006/relationships" xmlns:m="http://schemas.openxmlformats.org/officeDocument/2006/math" xmlns:v="urn:schemas-microsoft-com:vml" xmlns:wp14="http://schemas.microsoft.com/office/word/2010/wordprocessingDrawing" xmlns:wp="http://schemas.openxmlformats.org/drawingml/2006/wordprocessingDrawing" xmlns:w10="urn:schemas-microsoft-com:office:word" xmlns:w="http://schemas.openxmlformats.org/wordprocessingml/2006/main" xmlns:w14="http://schemas.microsoft.com/office/word/2010/wordml" xmlns:w15="http://schemas.microsoft.com/office/word/2012/wordml" xmlns:w16cex="http://schemas.microsoft.com/office/word/2018/wordml/cex" xmlns:w16cid="http://schemas.microsoft.com/office/word/2016/wordml/cid" xmlns:w16="http://schemas.microsoft.com/office/word/2018/wordml" xmlns:w16sdtdh="http://schemas.microsoft.com/office/word/2020/wordml/sdtdatahash" xmlns:w16se="http://schemas.microsoft.com/office/word/2015/wordml/symex" xmlns:wpg="http://schemas.microsoft.com/office/word/2010/wordprocessingGroup" xmlns:wpi="http://schemas.microsoft.com/office/word/2010/wordprocessingInk" xmlns:wne="http://schemas.microsoft.com/office/word/2006/wordml" xmlns:wps="http://schemas.microsoft.com/office/word/2010/wordprocessingShape" mc:Ignorable="w14 w15 w16se w16cid w16 w16cex w16sdtdh wp14">
   <w:abstractNum w:abstractNumId="0" w15:restartNumberingAfterBreak="0">
     <w:nsid w:val="2FF162F5"/>
     <w:multiLevelType w:val="hybridMultilevel"/>
@@ -3378,16 +2353,8 @@
 </w:numbering>
 </file>
 
-<file path=word/people.xml><?xml version="1.0" encoding="utf-8"?>
-<w15:people xmlns:wpc="http://schemas.microsoft.com/office/word/2010/wordprocessingCanvas" xmlns:cx="http://schemas.microsoft.com/office/drawing/2014/chartex" xmlns:cx1="http://schemas.microsoft.com/office/drawing/2015/9/8/chartex" xmlns:cx2="http://schemas.microsoft.com/office/drawing/2015/10/21/chartex" xmlns:cx3="http://schemas.microsoft.com/office/drawing/2016/5/9/chartex" xmlns:cx4="http://schemas.microsoft.com/office/drawing/2016/5/10/chartex" xmlns:cx5="http://schemas.microsoft.com/office/drawing/2016/5/11/chartex" xmlns:cx6="http://schemas.microsoft.com/office/drawing/2016/5/12/chartex" xmlns:cx7="http://schemas.microsoft.com/office/drawing/2016/5/13/chartex" xmlns:cx8="http://schemas.microsoft.com/office/drawing/2016/5/14/chartex" xmlns:mc="http://schemas.openxmlformats.org/markup-compatibility/2006" xmlns:aink="http://schemas.microsoft.com/office/drawing/2016/ink" xmlns:am3d="http://schemas.microsoft.com/office/drawing/2017/model3d" xmlns:o="urn:schemas-microsoft-com:office:office" xmlns:oel="http://schemas.microsoft.com/office/2019/extlst" xmlns:r="http://schemas.openxmlformats.org/officeDocument/2006/relationships" xmlns:m="http://schemas.openxmlformats.org/officeDocument/2006/math" xmlns:v="urn:schemas-microsoft-com:vml" xmlns:wp14="http://schemas.microsoft.com/office/word/2010/wordprocessingDrawing" xmlns:wp="http://schemas.openxmlformats.org/drawingml/2006/wordprocessingDrawing" xmlns:w10="urn:schemas-microsoft-com:office:word" xmlns:w="http://schemas.openxmlformats.org/wordprocessingml/2006/main" xmlns:w14="http://schemas.microsoft.com/office/word/2010/wordml" xmlns:w15="http://schemas.microsoft.com/office/word/2012/wordml" xmlns:w16cex="http://schemas.microsoft.com/office/word/2018/wordml/cex" xmlns:w16cid="http://schemas.microsoft.com/office/word/2016/wordml/cid" xmlns:w16="http://schemas.microsoft.com/office/word/2018/wordml" xmlns:w16du="http://schemas.microsoft.com/office/word/2023/wordml/word16du" xmlns:w16sdtdh="http://schemas.microsoft.com/office/word/2020/wordml/sdtdatahash" xmlns:w16se="http://schemas.microsoft.com/office/word/2015/wordml/symex" xmlns:wpg="http://schemas.microsoft.com/office/word/2010/wordprocessingGroup" xmlns:wpi="http://schemas.microsoft.com/office/word/2010/wordprocessingInk" xmlns:wne="http://schemas.microsoft.com/office/word/2006/wordml" xmlns:wps="http://schemas.microsoft.com/office/word/2010/wordprocessingShape" mc:Ignorable="w14 w15 w16se w16cid w16 w16cex w16sdtdh w16du wp14">
-  <w15:person w15:author="Marcel Bartels">
-    <w15:presenceInfo w15:providerId="AD" w15:userId="S::m.j.bartels@uva.nl::3d1581a4-dc1a-4503-890a-045c627fe245"/>
-  </w15:person>
-</w15:people>
-</file>
-
 <file path=word/styles.xml><?xml version="1.0" encoding="utf-8"?>
-<w:styles xmlns:mc="http://schemas.openxmlformats.org/markup-compatibility/2006" xmlns:r="http://schemas.openxmlformats.org/officeDocument/2006/relationships" xmlns:w="http://schemas.openxmlformats.org/wordprocessingml/2006/main" xmlns:w14="http://schemas.microsoft.com/office/word/2010/wordml" xmlns:w15="http://schemas.microsoft.com/office/word/2012/wordml" xmlns:w16cex="http://schemas.microsoft.com/office/word/2018/wordml/cex" xmlns:w16cid="http://schemas.microsoft.com/office/word/2016/wordml/cid" xmlns:w16="http://schemas.microsoft.com/office/word/2018/wordml" xmlns:w16du="http://schemas.microsoft.com/office/word/2023/wordml/word16du" xmlns:w16sdtdh="http://schemas.microsoft.com/office/word/2020/wordml/sdtdatahash" xmlns:w16se="http://schemas.microsoft.com/office/word/2015/wordml/symex" mc:Ignorable="w14 w15 w16se w16cid w16 w16cex w16sdtdh w16du">
+<w:styles xmlns:mc="http://schemas.openxmlformats.org/markup-compatibility/2006" xmlns:r="http://schemas.openxmlformats.org/officeDocument/2006/relationships" xmlns:w="http://schemas.openxmlformats.org/wordprocessingml/2006/main" xmlns:w14="http://schemas.microsoft.com/office/word/2010/wordml" xmlns:w15="http://schemas.microsoft.com/office/word/2012/wordml" xmlns:w16cex="http://schemas.microsoft.com/office/word/2018/wordml/cex" xmlns:w16cid="http://schemas.microsoft.com/office/word/2016/wordml/cid" xmlns:w16="http://schemas.microsoft.com/office/word/2018/wordml" xmlns:w16sdtdh="http://schemas.microsoft.com/office/word/2020/wordml/sdtdatahash" xmlns:w16se="http://schemas.microsoft.com/office/word/2015/wordml/symex" mc:Ignorable="w14 w15 w16se w16cid w16 w16cex w16sdtdh">
   <w:docDefaults>
     <w:rPrDefault>
       <w:rPr>
@@ -3777,19 +2744,20 @@
     <w:lsdException w:name="Unresolved Mention" w:semiHidden="1" w:unhideWhenUsed="1"/>
     <w:lsdException w:name="Smart Link" w:semiHidden="1" w:unhideWhenUsed="1"/>
   </w:latentStyles>
-  <w:style w:type="paragraph" w:default="1" w:styleId="Standaard">
+  <w:style w:type="paragraph" w:default="1" w:styleId="Normal">
     <w:name w:val="Normal"/>
     <w:qFormat/>
     <w:rPr>
       <w:lang w:val="en-GB"/>
     </w:rPr>
   </w:style>
-  <w:style w:type="character" w:default="1" w:styleId="Standaardalinea-lettertype">
+  <w:style w:type="character" w:default="1" w:styleId="DefaultParagraphFont">
     <w:name w:val="Default Paragraph Font"/>
     <w:uiPriority w:val="1"/>
+    <w:semiHidden/>
     <w:unhideWhenUsed/>
   </w:style>
-  <w:style w:type="table" w:default="1" w:styleId="Standaardtabel">
+  <w:style w:type="table" w:default="1" w:styleId="TableNormal">
     <w:name w:val="Normal Table"/>
     <w:uiPriority w:val="99"/>
     <w:semiHidden/>
@@ -3804,7 +2772,7 @@
       </w:tblCellMar>
     </w:tblPr>
   </w:style>
-  <w:style w:type="numbering" w:default="1" w:styleId="Geenlijst">
+  <w:style w:type="numbering" w:default="1" w:styleId="NoList">
     <w:name w:val="No List"/>
     <w:uiPriority w:val="99"/>
     <w:semiHidden/>
@@ -3812,7 +2780,7 @@
   </w:style>
   <w:style w:type="paragraph" w:customStyle="1" w:styleId="paragraph">
     <w:name w:val="paragraph"/>
-    <w:basedOn w:val="Standaard"/>
+    <w:basedOn w:val="Normal"/>
     <w:rsid w:val="001E4876"/>
     <w:pPr>
       <w:spacing w:after="120"/>
@@ -3824,9 +2792,9 @@
       <w:lang w:val="nl-NL" w:eastAsia="nl-NL"/>
     </w:rPr>
   </w:style>
-  <w:style w:type="paragraph" w:styleId="Lijstalinea">
+  <w:style w:type="paragraph" w:styleId="ListParagraph">
     <w:name w:val="List Paragraph"/>
-    <w:basedOn w:val="Standaard"/>
+    <w:basedOn w:val="Normal"/>
     <w:uiPriority w:val="34"/>
     <w:qFormat/>
     <w:rsid w:val="00907FC1"/>
@@ -3837,7 +2805,7 @@
   </w:style>
   <w:style w:type="character" w:styleId="Hyperlink">
     <w:name w:val="Hyperlink"/>
-    <w:basedOn w:val="Standaardalinea-lettertype"/>
+    <w:basedOn w:val="DefaultParagraphFont"/>
     <w:uiPriority w:val="99"/>
     <w:unhideWhenUsed/>
     <w:rsid w:val="00A82F44"/>
@@ -3846,9 +2814,9 @@
       <w:u w:val="single"/>
     </w:rPr>
   </w:style>
-  <w:style w:type="character" w:styleId="Onopgelostemelding">
+  <w:style w:type="character" w:styleId="UnresolvedMention">
     <w:name w:val="Unresolved Mention"/>
-    <w:basedOn w:val="Standaardalinea-lettertype"/>
+    <w:basedOn w:val="DefaultParagraphFont"/>
     <w:uiPriority w:val="99"/>
     <w:semiHidden/>
     <w:unhideWhenUsed/>
@@ -3858,7 +2826,7 @@
       <w:shd w:val="clear" w:color="auto" w:fill="E1DFDD"/>
     </w:rPr>
   </w:style>
-  <w:style w:type="paragraph" w:styleId="Revisie">
+  <w:style w:type="paragraph" w:styleId="Revision">
     <w:name w:val="Revision"/>
     <w:hidden/>
     <w:uiPriority w:val="99"/>
@@ -3868,9 +2836,9 @@
       <w:lang w:val="en-GB"/>
     </w:rPr>
   </w:style>
-  <w:style w:type="character" w:styleId="Verwijzingopmerking">
+  <w:style w:type="character" w:styleId="CommentReference">
     <w:name w:val="annotation reference"/>
-    <w:basedOn w:val="Standaardalinea-lettertype"/>
+    <w:basedOn w:val="DefaultParagraphFont"/>
     <w:uiPriority w:val="99"/>
     <w:semiHidden/>
     <w:unhideWhenUsed/>
@@ -3880,10 +2848,10 @@
       <w:szCs w:val="16"/>
     </w:rPr>
   </w:style>
-  <w:style w:type="paragraph" w:styleId="Tekstopmerking">
+  <w:style w:type="paragraph" w:styleId="CommentText">
     <w:name w:val="annotation text"/>
-    <w:basedOn w:val="Standaard"/>
-    <w:link w:val="TekstopmerkingChar"/>
+    <w:basedOn w:val="Normal"/>
+    <w:link w:val="CommentTextChar"/>
     <w:uiPriority w:val="99"/>
     <w:unhideWhenUsed/>
     <w:rsid w:val="00733A92"/>
@@ -3892,10 +2860,10 @@
       <w:szCs w:val="20"/>
     </w:rPr>
   </w:style>
-  <w:style w:type="character" w:customStyle="1" w:styleId="TekstopmerkingChar">
-    <w:name w:val="Tekst opmerking Char"/>
-    <w:basedOn w:val="Standaardalinea-lettertype"/>
-    <w:link w:val="Tekstopmerking"/>
+  <w:style w:type="character" w:customStyle="1" w:styleId="CommentTextChar">
+    <w:name w:val="Comment Text Char"/>
+    <w:basedOn w:val="DefaultParagraphFont"/>
+    <w:link w:val="CommentText"/>
     <w:uiPriority w:val="99"/>
     <w:rsid w:val="00733A92"/>
     <w:rPr>
@@ -3904,11 +2872,11 @@
       <w:lang w:val="en-GB"/>
     </w:rPr>
   </w:style>
-  <w:style w:type="paragraph" w:styleId="Onderwerpvanopmerking">
+  <w:style w:type="paragraph" w:styleId="CommentSubject">
     <w:name w:val="annotation subject"/>
-    <w:basedOn w:val="Tekstopmerking"/>
-    <w:next w:val="Tekstopmerking"/>
-    <w:link w:val="OnderwerpvanopmerkingChar"/>
+    <w:basedOn w:val="CommentText"/>
+    <w:next w:val="CommentText"/>
+    <w:link w:val="CommentSubjectChar"/>
     <w:uiPriority w:val="99"/>
     <w:semiHidden/>
     <w:unhideWhenUsed/>
@@ -3918,10 +2886,10 @@
       <w:bCs/>
     </w:rPr>
   </w:style>
-  <w:style w:type="character" w:customStyle="1" w:styleId="OnderwerpvanopmerkingChar">
-    <w:name w:val="Onderwerp van opmerking Char"/>
-    <w:basedOn w:val="TekstopmerkingChar"/>
-    <w:link w:val="Onderwerpvanopmerking"/>
+  <w:style w:type="character" w:customStyle="1" w:styleId="CommentSubjectChar">
+    <w:name w:val="Comment Subject Char"/>
+    <w:basedOn w:val="CommentTextChar"/>
+    <w:link w:val="CommentSubject"/>
     <w:uiPriority w:val="99"/>
     <w:semiHidden/>
     <w:rsid w:val="00733A92"/>
@@ -3933,9 +2901,9 @@
       <w:lang w:val="en-GB"/>
     </w:rPr>
   </w:style>
-  <w:style w:type="character" w:styleId="GevolgdeHyperlink">
+  <w:style w:type="character" w:styleId="FollowedHyperlink">
     <w:name w:val="FollowedHyperlink"/>
-    <w:basedOn w:val="Standaardalinea-lettertype"/>
+    <w:basedOn w:val="DefaultParagraphFont"/>
     <w:uiPriority w:val="99"/>
     <w:semiHidden/>
     <w:unhideWhenUsed/>
@@ -4244,6 +3212,17 @@
 </file>
 
 <file path=customXml/item1.xml><?xml version="1.0" encoding="utf-8"?>
+<p:properties xmlns:p="http://schemas.microsoft.com/office/2006/metadata/properties" xmlns:xsi="http://www.w3.org/2001/XMLSchema-instance" xmlns:pc="http://schemas.microsoft.com/office/infopath/2007/PartnerControls">
+  <documentManagement>
+    <TaxCatchAll xmlns="925b93e2-1891-41d3-9657-e9bda6cbc22d" xsi:nil="true"/>
+    <lcf76f155ced4ddcb4097134ff3c332f xmlns="be7162f7-0d10-4938-8b71-f51a8d6e157b">
+      <Terms xmlns="http://schemas.microsoft.com/office/infopath/2007/PartnerControls"/>
+    </lcf76f155ced4ddcb4097134ff3c332f>
+  </documentManagement>
+</p:properties>
+</file>
+
+<file path=customXml/item2.xml><?xml version="1.0" encoding="utf-8"?>
 <ct:contentTypeSchema xmlns:ct="http://schemas.microsoft.com/office/2006/metadata/contentType" xmlns:ma="http://schemas.microsoft.com/office/2006/metadata/properties/metaAttributes" ct:_="" ma:_="" ma:contentTypeName="Document" ma:contentTypeID="0x010100E4C452191F2B3940AF5195CD4B908829" ma:contentTypeVersion="13" ma:contentTypeDescription="Een nieuw document maken." ma:contentTypeScope="" ma:versionID="32db3f0509333bbea53d214ce6e60192">
   <xsd:schema xmlns:xsd="http://www.w3.org/2001/XMLSchema" xmlns:xs="http://www.w3.org/2001/XMLSchema" xmlns:p="http://schemas.microsoft.com/office/2006/metadata/properties" xmlns:ns2="be7162f7-0d10-4938-8b71-f51a8d6e157b" xmlns:ns3="925b93e2-1891-41d3-9657-e9bda6cbc22d" targetNamespace="http://schemas.microsoft.com/office/2006/metadata/properties" ma:root="true" ma:fieldsID="5c73a3f04b897cd932a16f5f868f979c" ns2:_="" ns3:_="">
     <xsd:import namespace="be7162f7-0d10-4938-8b71-f51a8d6e157b"/>
@@ -4466,17 +3445,6 @@
 </ct:contentTypeSchema>
 </file>
 
-<file path=customXml/item2.xml><?xml version="1.0" encoding="utf-8"?>
-<p:properties xmlns:p="http://schemas.microsoft.com/office/2006/metadata/properties" xmlns:xsi="http://www.w3.org/2001/XMLSchema-instance" xmlns:pc="http://schemas.microsoft.com/office/infopath/2007/PartnerControls">
-  <documentManagement>
-    <TaxCatchAll xmlns="925b93e2-1891-41d3-9657-e9bda6cbc22d" xsi:nil="true"/>
-    <lcf76f155ced4ddcb4097134ff3c332f xmlns="be7162f7-0d10-4938-8b71-f51a8d6e157b">
-      <Terms xmlns="http://schemas.microsoft.com/office/infopath/2007/PartnerControls"/>
-    </lcf76f155ced4ddcb4097134ff3c332f>
-  </documentManagement>
-</p:properties>
-</file>
-
 <file path=customXml/item3.xml><?xml version="1.0" encoding="utf-8"?>
 <?mso-contentType ?>
 <FormTemplates xmlns="http://schemas.microsoft.com/sharepoint/v3/contenttype/forms">
@@ -4487,6 +3455,17 @@
 </file>
 
 <file path=customXml/itemProps1.xml><?xml version="1.0" encoding="utf-8"?>
+<ds:datastoreItem xmlns:ds="http://schemas.openxmlformats.org/officeDocument/2006/customXml" ds:itemID="{10423666-1B35-432D-8404-F940C6824EE2}">
+  <ds:schemaRefs>
+    <ds:schemaRef ds:uri="http://schemas.microsoft.com/office/2006/metadata/properties"/>
+    <ds:schemaRef ds:uri="http://schemas.microsoft.com/office/infopath/2007/PartnerControls"/>
+    <ds:schemaRef ds:uri="925b93e2-1891-41d3-9657-e9bda6cbc22d"/>
+    <ds:schemaRef ds:uri="be7162f7-0d10-4938-8b71-f51a8d6e157b"/>
+  </ds:schemaRefs>
+</ds:datastoreItem>
+</file>
+
+<file path=customXml/itemProps2.xml><?xml version="1.0" encoding="utf-8"?>
 <ds:datastoreItem xmlns:ds="http://schemas.openxmlformats.org/officeDocument/2006/customXml" ds:itemID="{E2132332-11F2-4E8B-B974-BB99BA41C4AB}">
   <ds:schemaRefs>
     <ds:schemaRef ds:uri="http://schemas.microsoft.com/office/2006/metadata/contentType"/>
@@ -4505,17 +3484,6 @@
 </ds:datastoreItem>
 </file>
 
-<file path=customXml/itemProps2.xml><?xml version="1.0" encoding="utf-8"?>
-<ds:datastoreItem xmlns:ds="http://schemas.openxmlformats.org/officeDocument/2006/customXml" ds:itemID="{10423666-1B35-432D-8404-F940C6824EE2}">
-  <ds:schemaRefs>
-    <ds:schemaRef ds:uri="http://schemas.microsoft.com/office/2006/metadata/properties"/>
-    <ds:schemaRef ds:uri="http://schemas.microsoft.com/office/infopath/2007/PartnerControls"/>
-    <ds:schemaRef ds:uri="925b93e2-1891-41d3-9657-e9bda6cbc22d"/>
-    <ds:schemaRef ds:uri="be7162f7-0d10-4938-8b71-f51a8d6e157b"/>
-  </ds:schemaRefs>
-</ds:datastoreItem>
-</file>
-
 <file path=customXml/itemProps3.xml><?xml version="1.0" encoding="utf-8"?>
 <ds:datastoreItem xmlns:ds="http://schemas.openxmlformats.org/officeDocument/2006/customXml" ds:itemID="{862807EF-BF2E-4240-9DCE-8A60186AC08C}">
   <ds:schemaRefs>

</xml_diff>